<commit_message>
design notes up to date
design notes
</commit_message>
<xml_diff>
--- a/Behemoth/Behemoth Mecha Design Notes.docx
+++ b/Behemoth/Behemoth Mecha Design Notes.docx
@@ -1,6 +1,6 @@
 
 <file path=word/document.xml><?xml version="1.0" encoding="utf-8"?>
-<w:document xmlns:wpc="http://schemas.microsoft.com/office/word/2010/wordprocessingCanvas" xmlns:cx="http://schemas.microsoft.com/office/drawing/2014/chartex" xmlns:cx1="http://schemas.microsoft.com/office/drawing/2015/9/8/chartex" xmlns:cx2="http://schemas.microsoft.com/office/drawing/2015/10/21/chartex" xmlns:cx3="http://schemas.microsoft.com/office/drawing/2016/5/9/chartex" xmlns:cx4="http://schemas.microsoft.com/office/drawing/2016/5/10/chartex" xmlns:cx5="http://schemas.microsoft.com/office/drawing/2016/5/11/chartex" xmlns:cx6="http://schemas.microsoft.com/office/drawing/2016/5/12/chartex" xmlns:cx7="http://schemas.microsoft.com/office/drawing/2016/5/13/chartex" xmlns:cx8="http://schemas.microsoft.com/office/drawing/2016/5/14/chartex" xmlns:mc="http://schemas.openxmlformats.org/markup-compatibility/2006" xmlns:aink="http://schemas.microsoft.com/office/drawing/2016/ink" xmlns:am3d="http://schemas.microsoft.com/office/drawing/2017/model3d" xmlns:o="urn:schemas-microsoft-com:office:office" xmlns:r="http://schemas.openxmlformats.org/officeDocument/2006/relationships" xmlns:m="http://schemas.openxmlformats.org/officeDocument/2006/math" xmlns:v="urn:schemas-microsoft-com:vml" xmlns:wp14="http://schemas.microsoft.com/office/word/2010/wordprocessingDrawing" xmlns:wp="http://schemas.openxmlformats.org/drawingml/2006/wordprocessingDrawing" xmlns:w10="urn:schemas-microsoft-com:office:word" xmlns:w="http://schemas.openxmlformats.org/wordprocessingml/2006/main" xmlns:w14="http://schemas.microsoft.com/office/word/2010/wordml" xmlns:w15="http://schemas.microsoft.com/office/word/2012/wordml" xmlns:w16se="http://schemas.microsoft.com/office/word/2015/wordml/symex" xmlns:wpg="http://schemas.microsoft.com/office/word/2010/wordprocessingGroup" xmlns:wpi="http://schemas.microsoft.com/office/word/2010/wordprocessingInk" xmlns:wne="http://schemas.microsoft.com/office/word/2006/wordml" xmlns:wps="http://schemas.microsoft.com/office/word/2010/wordprocessingShape" mc:Ignorable="w14 w15 w16se wp14">
+<w:document xmlns:wpc="http://schemas.microsoft.com/office/word/2010/wordprocessingCanvas" xmlns:mc="http://schemas.openxmlformats.org/markup-compatibility/2006" xmlns:o="urn:schemas-microsoft-com:office:office" xmlns:r="http://schemas.openxmlformats.org/officeDocument/2006/relationships" xmlns:m="http://schemas.openxmlformats.org/officeDocument/2006/math" xmlns:v="urn:schemas-microsoft-com:vml" xmlns:wp14="http://schemas.microsoft.com/office/word/2010/wordprocessingDrawing" xmlns:wp="http://schemas.openxmlformats.org/drawingml/2006/wordprocessingDrawing" xmlns:w10="urn:schemas-microsoft-com:office:word" xmlns:w="http://schemas.openxmlformats.org/wordprocessingml/2006/main" xmlns:w14="http://schemas.microsoft.com/office/word/2010/wordml" xmlns:wpg="http://schemas.microsoft.com/office/word/2010/wordprocessingGroup" xmlns:wpi="http://schemas.microsoft.com/office/word/2010/wordprocessingInk" xmlns:wne="http://schemas.microsoft.com/office/word/2006/wordml" xmlns:wps="http://schemas.microsoft.com/office/word/2010/wordprocessingShape" mc:Ignorable="w14 wp14">
   <w:body>
     <w:p>
       <w:r>
@@ -70,13 +70,16 @@
       </w:r>
     </w:p>
     <w:p>
+      <w:r>
+        <w:t xml:space="preserve">So for step </w:t>
+      </w:r>
       <w:proofErr w:type="gramStart"/>
       <w:r>
-        <w:t>So</w:t>
+        <w:t>one we</w:t>
       </w:r>
       <w:proofErr w:type="gramEnd"/>
       <w:r>
-        <w:t xml:space="preserve"> for step one we got: Robots don’</w:t>
+        <w:t xml:space="preserve"> got: Robots don’</w:t>
       </w:r>
       <w:r>
         <w:t xml:space="preserve">t have social skills, that’s on the pilot. Giant robots are a tool to be used by the players, not the be all end all. This leads directly into point two which is: </w:t>
@@ -182,62 +185,46 @@
         <w:t xml:space="preserve"> </w:t>
       </w:r>
       <w:r>
-        <w:t>UI, UX, and (</w:t>
+        <w:t>UI, UX, and (interestingly enough) Lore. In a world with hovercrafts</w:t>
+      </w:r>
+      <w:r>
+        <w:t>, tanks</w:t>
+      </w:r>
+      <w:r>
+        <w:t xml:space="preserve"> and defense turrets</w:t>
+      </w:r>
+      <w:r>
+        <w:t>,</w:t>
+      </w:r>
+      <w:r>
+        <w:t xml:space="preserve"> Mechs are still being produced. The game explains this beautifully with a passage that honest to God gave me chills. Rather than post the entire log, I present you with the sentence that stirred something deep in my mech loving heart: </w:t>
+      </w:r>
+    </w:p>
+    <w:p>
+      <w:r>
+        <w:t>“[…]</w:t>
+      </w:r>
+      <w:r>
+        <w:t xml:space="preserve"> bureaucrats don't know what a psych-out it is to get stared down by a heavy.</w:t>
+      </w:r>
+      <w:r>
+        <w:t>”</w:t>
+      </w:r>
+    </w:p>
+    <w:p>
+      <w:r>
+        <w:t xml:space="preserve">Which brings us back to last week. I went on about why the dichotomy between </w:t>
+      </w:r>
+      <w:r>
+        <w:t>mech and</w:t>
       </w:r>
       <w:proofErr w:type="gramStart"/>
       <w:r>
-        <w:t>interestingly enough)</w:t>
+        <w:t>. .</w:t>
       </w:r>
       <w:proofErr w:type="gramEnd"/>
       <w:r>
-        <w:t xml:space="preserve"> Lore. In a world with hovercrafts</w:t>
-      </w:r>
-      <w:r>
-        <w:t>, tanks</w:t>
-      </w:r>
-      <w:r>
-        <w:t xml:space="preserve"> and defense turrets</w:t>
-      </w:r>
-      <w:r>
-        <w:t>,</w:t>
-      </w:r>
-      <w:r>
-        <w:t xml:space="preserve"> Mechs are still being produced. The game explains this beautifully with a passage that honest to God gave me chills. Rather than post the entire log, I present you with the sentence that stirred something deep in my mech loving heart: </w:t>
-      </w:r>
-    </w:p>
-    <w:p>
-      <w:r>
-        <w:t>“[…]</w:t>
-      </w:r>
-      <w:r>
-        <w:t xml:space="preserve"> bureaucrats don't know what a psych-out it is to get stared down by a heavy.</w:t>
-      </w:r>
-      <w:r>
-        <w:t>”</w:t>
-      </w:r>
-    </w:p>
-    <w:p>
-      <w:r>
-        <w:t xml:space="preserve">Which brings us back to last week. I went on about why the dichotomy between </w:t>
-      </w:r>
-      <w:r>
-        <w:t xml:space="preserve">mech </w:t>
-      </w:r>
-      <w:proofErr w:type="gramStart"/>
-      <w:r>
-        <w:t>and. .</w:t>
-      </w:r>
-      <w:proofErr w:type="gramEnd"/>
-      <w:r>
-        <w:t xml:space="preserve"> </w:t>
-      </w:r>
-      <w:proofErr w:type="gramStart"/>
-      <w:r>
-        <w:t>.anything</w:t>
-      </w:r>
-      <w:proofErr w:type="gramEnd"/>
-      <w:r>
-        <w:t xml:space="preserve"> else is </w:t>
+        <w:t xml:space="preserve"> .anything else is </w:t>
       </w:r>
       <w:r>
         <w:rPr>
@@ -325,15 +312,7 @@
         <w:t>However,</w:t>
       </w:r>
       <w:r>
-        <w:t xml:space="preserve"> the car can make it easier to drive. </w:t>
-      </w:r>
-      <w:proofErr w:type="gramStart"/>
-      <w:r>
-        <w:t>So</w:t>
-      </w:r>
-      <w:proofErr w:type="gramEnd"/>
-      <w:r>
-        <w:t xml:space="preserve"> depending on what systems the vehicle has installed, it provides a flat success bonus to the player’s die roll. </w:t>
+        <w:t xml:space="preserve"> the car can make it easier to drive. So depending on what systems the vehicle has installed, it provides a flat success bonus to the player’s die roll. </w:t>
       </w:r>
     </w:p>
     <w:p>
@@ -350,15 +329,7 @@
         <w:t>their</w:t>
       </w:r>
       <w:r>
-        <w:t xml:space="preserve"> +1 </w:t>
-      </w:r>
-      <w:proofErr w:type="gramStart"/>
-      <w:r>
-        <w:t>sword</w:t>
-      </w:r>
-      <w:proofErr w:type="gramEnd"/>
-      <w:r>
-        <w:t xml:space="preserve"> with advanced combat systems and heated seats.</w:t>
+        <w:t xml:space="preserve"> +1 sword with advanced combat systems and heated seats.</w:t>
       </w:r>
     </w:p>
     <w:p>
@@ -379,15 +350,7 @@
         <w:t>heroes,</w:t>
       </w:r>
       <w:r>
-        <w:t xml:space="preserve"> I was going on about how to make giant robots interesting. This system making a shift from “Mech RPG” to “RPG with Mechs in it” means that we </w:t>
-      </w:r>
-      <w:proofErr w:type="gramStart"/>
-      <w:r>
-        <w:t>have to</w:t>
-      </w:r>
-      <w:proofErr w:type="gramEnd"/>
-      <w:r>
-        <w:t xml:space="preserve"> talk about something but giant robots eventually. That time is now upon us. </w:t>
+        <w:t xml:space="preserve"> I was going on about how to make giant robots interesting. This system making a shift from “Mech RPG” to “RPG with Mechs in it” means that we have to talk about something but giant robots eventually. That time is now upon us. </w:t>
       </w:r>
     </w:p>
     <w:p>
@@ -553,15 +516,7 @@
     </w:p>
     <w:p>
       <w:r>
-        <w:t xml:space="preserve">My system uses D6 to determine the number of successes an action has. Items should provide a static guaranteed success much like a mech does. As we discussed earlier, a mech is a </w:t>
-      </w:r>
-      <w:proofErr w:type="gramStart"/>
-      <w:r>
-        <w:t>+1 power</w:t>
-      </w:r>
-      <w:proofErr w:type="gramEnd"/>
-      <w:r>
-        <w:t xml:space="preserve"> sword that the players can customize. By that logic an actual power sword is just. . . a power sword.</w:t>
+        <w:t>My system uses D6 to determine the number of successes an action has. Items should provide a static guaranteed success much like a mech does. As we discussed earlier, a mech is a +1 power sword that the players can customize. By that logic an actual power sword is just. . . a power sword.</w:t>
       </w:r>
     </w:p>
     <w:p>
@@ -583,15 +538,7 @@
       </w:r>
       <w:proofErr w:type="spellEnd"/>
       <w:r>
-        <w:t xml:space="preserve"> and other D20 systems you </w:t>
-      </w:r>
-      <w:proofErr w:type="gramStart"/>
-      <w:r>
-        <w:t>have to</w:t>
-      </w:r>
-      <w:proofErr w:type="gramEnd"/>
-      <w:r>
-        <w:t xml:space="preserve"> roll damage independent of the attack. Nothing feels worse than nailing your hit and then flubbing the damage dealt. </w:t>
+        <w:t xml:space="preserve"> and other D20 systems you have to roll damage independent of the attack. Nothing feels worse than nailing your hit and then flubbing the damage dealt. </w:t>
       </w:r>
       <w:proofErr w:type="spellStart"/>
       <w:r>
@@ -613,69 +560,232 @@
     </w:p>
     <w:p>
       <w:r>
-        <w:t xml:space="preserve">In </w:t>
+        <w:t xml:space="preserve">In Behemoth I’m going to try tying damage dealt directly to how effective an attack roll is. </w:t>
+      </w:r>
+      <w:r>
+        <w:t xml:space="preserve">Since items grant bonus successes it’s both an attack modifier and damage modifier, which makes sense since something that’s better at hitting things should hopefully also be better at hurting them. </w:t>
+      </w:r>
+      <w:r>
+        <w:t xml:space="preserve">So the way attacks will be resolved is: attacking players will deal damage their targets minus the target’s resistance score. </w:t>
+      </w:r>
+      <w:r>
+        <w:t>Resistance will act as damage reduction until it’s depleted</w:t>
+      </w:r>
+    </w:p>
+    <w:p>
+      <w:r>
+        <w:t>P</w:t>
+      </w:r>
+      <w:r>
+        <w:t xml:space="preserve">layers aren’t </w:t>
+      </w:r>
+      <w:proofErr w:type="spellStart"/>
+      <w:r>
+        <w:t>gonna</w:t>
+      </w:r>
+      <w:proofErr w:type="spellEnd"/>
+      <w:r>
+        <w:t xml:space="preserve"> </w:t>
+      </w:r>
+      <w:r>
+        <w:t>be rolling more than 8D6 for checks in general. This means that lower armor numbers are fine, especially since players will be able to purchase armor that provides static resistance bonuses much like items.</w:t>
+      </w:r>
+    </w:p>
+    <w:p>
+      <w:r>
+        <w:t xml:space="preserve">If a player nails an attack I want them to feel like they fucking nailed it. Chipping down target’s armor before delivering a killing blow is going to feel awesome. We could also introduce different weaknesses and strengths rock paper scissors style. I don’t want weapons or armor to feel useless but a pile bunker against heavily armored targets might get a +1  </w:t>
+      </w:r>
+    </w:p>
+    <w:p>
+      <w:r>
+        <w:t>--</w:t>
+      </w:r>
+    </w:p>
+    <w:p>
+      <w:r>
+        <w:t xml:space="preserve">Happy </w:t>
       </w:r>
       <w:proofErr w:type="gramStart"/>
       <w:r>
-        <w:t>Behemoth</w:t>
+        <w:t>holidays</w:t>
       </w:r>
       <w:proofErr w:type="gramEnd"/>
       <w:r>
-        <w:t xml:space="preserve"> I’m going to try tying damage dealt directly to how effective an attack roll is. </w:t>
-      </w:r>
-      <w:r>
-        <w:t xml:space="preserve">Since items grant bonus successes it’s both an attack modifier and damage modifier, which makes sense since something that’s better at hitting things should hopefully also be better at hurting them. </w:t>
-      </w:r>
-      <w:proofErr w:type="gramStart"/>
-      <w:r>
-        <w:t>So</w:t>
-      </w:r>
-      <w:proofErr w:type="gramEnd"/>
-      <w:r>
-        <w:t xml:space="preserve"> the way attacks will be resolved is: attacking players will deal damage th</w:t>
+        <w:t xml:space="preserve"> </w:t>
+      </w:r>
+      <w:proofErr w:type="spellStart"/>
+      <w:r>
+        <w:t>gadies</w:t>
+      </w:r>
+      <w:proofErr w:type="spellEnd"/>
+      <w:r>
+        <w:t xml:space="preserve"> and </w:t>
+      </w:r>
+      <w:proofErr w:type="spellStart"/>
+      <w:r>
+        <w:t>lentlemen</w:t>
+      </w:r>
+      <w:proofErr w:type="spellEnd"/>
+      <w:r>
+        <w:t xml:space="preserve">! </w:t>
+      </w:r>
+      <w:r>
+        <w:t xml:space="preserve">I’m typing this from the comfort of my apartment instead of at a coffee shop. I’m sure you were all very interested in that fact. </w:t>
+      </w:r>
+    </w:p>
+    <w:p>
+      <w:r>
+        <w:t xml:space="preserve">We’ve talked about items, vehicle systems, and capturing the feeling of large vehicles. </w:t>
+      </w:r>
+      <w:r>
+        <w:t xml:space="preserve">So </w:t>
+      </w:r>
+      <w:r>
+        <w:t>I’m finally</w:t>
+      </w:r>
+      <w:r>
+        <w:t xml:space="preserve"> going to talk about the combat system. The old system is hot garbage. It was a lot like </w:t>
+      </w:r>
+      <w:proofErr w:type="spellStart"/>
+      <w:r>
+        <w:t>Dnd</w:t>
+      </w:r>
+      <w:proofErr w:type="spellEnd"/>
+      <w:r>
+        <w:t xml:space="preserve"> in that there were major and minor actions, engaging and disengaging, different terrain types and ranges, </w:t>
+      </w:r>
+      <w:r>
+        <w:t xml:space="preserve">and my least favorite part: </w:t>
+      </w:r>
+      <w:r>
+        <w:rPr>
+          <w:i/>
+        </w:rPr>
+        <w:t>defense rolls</w:t>
+      </w:r>
+      <w:r>
+        <w:t xml:space="preserve">. </w:t>
+      </w:r>
+      <w:r>
+        <w:t xml:space="preserve">(Note: </w:t>
+      </w:r>
+      <w:proofErr w:type="spellStart"/>
+      <w:r>
+        <w:t>Dnd</w:t>
+      </w:r>
+      <w:proofErr w:type="spellEnd"/>
+      <w:r>
+        <w:t xml:space="preserve"> does not have defense rolls)</w:t>
+      </w:r>
+      <w:r>
+        <w:t xml:space="preserve"> I’m going to scrap most of this! Stay tuned.</w:t>
+      </w:r>
+    </w:p>
+    <w:p>
+      <w:r>
+        <w:t xml:space="preserve">Last week I </w:t>
+      </w:r>
+      <w:r>
+        <w:t>talk about attacking, defend</w:t>
       </w:r>
       <w:bookmarkStart w:id="0" w:name="_GoBack"/>
       <w:bookmarkEnd w:id="0"/>
       <w:r>
-        <w:t xml:space="preserve">eir targets minus the target’s resistance score. </w:t>
-      </w:r>
-      <w:r>
-        <w:t>Resistance will act as damage reduction until it’s depleted</w:t>
-      </w:r>
-    </w:p>
-    <w:p>
-      <w:r>
-        <w:t>P</w:t>
-      </w:r>
-      <w:r>
-        <w:t xml:space="preserve">layers aren’t </w:t>
-      </w:r>
-      <w:proofErr w:type="spellStart"/>
-      <w:r>
-        <w:t>gonna</w:t>
-      </w:r>
-      <w:proofErr w:type="spellEnd"/>
+        <w:t xml:space="preserve">ing, and </w:t>
+      </w:r>
+      <w:r>
+        <w:t xml:space="preserve">how it works in the context </w:t>
+      </w:r>
+      <w:r>
+        <w:t xml:space="preserve">of a system that uses ‘number of successes’ as the primary form of interaction. </w:t>
+      </w:r>
+      <w:r>
+        <w:t>In a lot of similar systems</w:t>
+      </w:r>
       <w:r>
         <w:t xml:space="preserve"> </w:t>
       </w:r>
       <w:r>
-        <w:t>be rolling more than 8D6 for checks in general. This means that lower armor numbers are fine, especially since players will be able to purchase armor that provides static resistance bonuses much like items.</w:t>
-      </w:r>
-    </w:p>
-    <w:p>
-      <w:r>
-        <w:t xml:space="preserve">If a player nails an attack I want them to feel like they </w:t>
-      </w:r>
-      <w:proofErr w:type="gramStart"/>
-      <w:r>
-        <w:t>fucking</w:t>
-      </w:r>
-      <w:proofErr w:type="gramEnd"/>
-      <w:r>
-        <w:t xml:space="preserve"> nailed it. Chipping down target’s armor before delivering a killing blow is going to feel awesome. We could also introduce different weaknesses and strengths rock paper scissors style. I don’t want weapons or armor to feel useless but a pile bunker against heavily armored targets might get a +1  </w:t>
-      </w:r>
-    </w:p>
-    <w:p/>
+        <w:t>they use region based combat. I have nothing against region based combat but in a system that is focusing on how big rob</w:t>
+      </w:r>
+      <w:r>
+        <w:t>ots run around and shoot stuff we need</w:t>
+      </w:r>
+      <w:r>
+        <w:t xml:space="preserve"> to support that rather than hand wave it. </w:t>
+      </w:r>
+    </w:p>
+    <w:p>
+      <w:r>
+        <w:lastRenderedPageBreak/>
+        <w:t>“</w:t>
+      </w:r>
+      <w:r>
+        <w:t>You move two</w:t>
+      </w:r>
+      <w:r>
+        <w:t xml:space="preserve"> regions each turn” is not as interesting as “you can move </w:t>
+      </w:r>
+      <w:r>
+        <w:t>six</w:t>
+      </w:r>
+      <w:r>
+        <w:t xml:space="preserve"> hexes in a turn” because you can use those however you want! </w:t>
+      </w:r>
+      <w:r>
+        <w:t xml:space="preserve">THAT’S RIGHT </w:t>
+      </w:r>
+      <w:r>
+        <w:t>WE’RE GOING BACK TO HEX GRIDS BABY</w:t>
+      </w:r>
+      <w:r>
+        <w:t>!</w:t>
+      </w:r>
+    </w:p>
+    <w:p>
+      <w:r>
+        <w:t>Wait come back</w:t>
+      </w:r>
+    </w:p>
+    <w:p>
+      <w:r>
+        <w:t>Another interesting thing we can do with a hex grid challenging the norm of weapons. Different weapons can have diffe</w:t>
+      </w:r>
+      <w:r>
+        <w:t xml:space="preserve">rent areas of effect or minimum ranges that they can’t fire in. For instance, a laser that can only fire in a straight line, an artillery piece that can’t fire close to the </w:t>
+      </w:r>
+      <w:proofErr w:type="spellStart"/>
+      <w:r>
+        <w:t>mech</w:t>
+      </w:r>
+      <w:proofErr w:type="spellEnd"/>
+      <w:r>
+        <w:t xml:space="preserve">, </w:t>
+      </w:r>
+      <w:r>
+        <w:t>shotguns deal damage in a cone, rockets hit one tile and everything around it.</w:t>
+      </w:r>
+      <w:r>
+        <w:t xml:space="preserve"> </w:t>
+      </w:r>
+    </w:p>
+    <w:p>
+      <w:r>
+        <w:t>Last thing that needs to happen if we’re moving to a grid is “how do players know how fast they move?”</w:t>
+      </w:r>
+      <w:r>
+        <w:t xml:space="preserve"> </w:t>
+      </w:r>
+      <w:r>
+        <w:t xml:space="preserve"> Vehicles have it easy because we can just say “they go this many spaces fast” and no one can stop us. Outside of vehicles is where we actually have to come up with something clever. Since a player’s health is determined by their Strength times </w:t>
+      </w:r>
+      <w:r>
+        <w:t xml:space="preserve">three I’m thinking that a player’s movement speed is determined by Agility plus three. This will result in a bare minimum of four spaces being moved each turn and a max of seven. These numbers seem fine to me but we’re only going to know for sure after testing, which should be soon™. </w:t>
+      </w:r>
+      <w:r>
+        <w:t xml:space="preserve"> </w:t>
+      </w:r>
+    </w:p>
     <w:sectPr>
       <w:pgSz w:w="12240" w:h="15840"/>
       <w:pgMar w:top="1440" w:right="1440" w:bottom="1440" w:left="1440" w:header="720" w:footer="720" w:gutter="0"/>
@@ -687,7 +797,7 @@
 </file>
 
 <file path=word/styles.xml><?xml version="1.0" encoding="utf-8"?>
-<w:styles xmlns:mc="http://schemas.openxmlformats.org/markup-compatibility/2006" xmlns:r="http://schemas.openxmlformats.org/officeDocument/2006/relationships" xmlns:w="http://schemas.openxmlformats.org/wordprocessingml/2006/main" xmlns:w14="http://schemas.microsoft.com/office/word/2010/wordml" xmlns:w15="http://schemas.microsoft.com/office/word/2012/wordml" xmlns:w16se="http://schemas.microsoft.com/office/word/2015/wordml/symex" mc:Ignorable="w14 w15 w16se">
+<w:styles xmlns:mc="http://schemas.openxmlformats.org/markup-compatibility/2006" xmlns:r="http://schemas.openxmlformats.org/officeDocument/2006/relationships" xmlns:w="http://schemas.openxmlformats.org/wordprocessingml/2006/main" xmlns:w14="http://schemas.microsoft.com/office/word/2010/wordml" mc:Ignorable="w14">
   <w:docDefaults>
     <w:rPrDefault>
       <w:rPr>
@@ -703,382 +813,144 @@
       </w:pPr>
     </w:pPrDefault>
   </w:docDefaults>
-  <w:latentStyles w:defLockedState="0" w:defUIPriority="99" w:defSemiHidden="0" w:defUnhideWhenUsed="0" w:defQFormat="0" w:count="375">
-    <w:lsdException w:name="Normal" w:uiPriority="0" w:qFormat="1"/>
-    <w:lsdException w:name="heading 1" w:uiPriority="9" w:qFormat="1"/>
-    <w:lsdException w:name="heading 2" w:semiHidden="1" w:uiPriority="9" w:unhideWhenUsed="1" w:qFormat="1"/>
-    <w:lsdException w:name="heading 3" w:semiHidden="1" w:uiPriority="9" w:unhideWhenUsed="1" w:qFormat="1"/>
-    <w:lsdException w:name="heading 4" w:semiHidden="1" w:uiPriority="9" w:unhideWhenUsed="1" w:qFormat="1"/>
-    <w:lsdException w:name="heading 5" w:semiHidden="1" w:uiPriority="9" w:unhideWhenUsed="1" w:qFormat="1"/>
-    <w:lsdException w:name="heading 6" w:semiHidden="1" w:uiPriority="9" w:unhideWhenUsed="1" w:qFormat="1"/>
-    <w:lsdException w:name="heading 7" w:semiHidden="1" w:uiPriority="9" w:unhideWhenUsed="1" w:qFormat="1"/>
-    <w:lsdException w:name="heading 8" w:semiHidden="1" w:uiPriority="9" w:unhideWhenUsed="1" w:qFormat="1"/>
-    <w:lsdException w:name="heading 9" w:semiHidden="1" w:uiPriority="9" w:unhideWhenUsed="1" w:qFormat="1"/>
-    <w:lsdException w:name="index 1" w:semiHidden="1" w:unhideWhenUsed="1"/>
-    <w:lsdException w:name="index 2" w:semiHidden="1" w:unhideWhenUsed="1"/>
-    <w:lsdException w:name="index 3" w:semiHidden="1" w:unhideWhenUsed="1"/>
-    <w:lsdException w:name="index 4" w:semiHidden="1" w:unhideWhenUsed="1"/>
-    <w:lsdException w:name="index 5" w:semiHidden="1" w:unhideWhenUsed="1"/>
-    <w:lsdException w:name="index 6" w:semiHidden="1" w:unhideWhenUsed="1"/>
-    <w:lsdException w:name="index 7" w:semiHidden="1" w:unhideWhenUsed="1"/>
-    <w:lsdException w:name="index 8" w:semiHidden="1" w:unhideWhenUsed="1"/>
-    <w:lsdException w:name="index 9" w:semiHidden="1" w:unhideWhenUsed="1"/>
-    <w:lsdException w:name="toc 1" w:semiHidden="1" w:uiPriority="39" w:unhideWhenUsed="1"/>
-    <w:lsdException w:name="toc 2" w:semiHidden="1" w:uiPriority="39" w:unhideWhenUsed="1"/>
-    <w:lsdException w:name="toc 3" w:semiHidden="1" w:uiPriority="39" w:unhideWhenUsed="1"/>
-    <w:lsdException w:name="toc 4" w:semiHidden="1" w:uiPriority="39" w:unhideWhenUsed="1"/>
-    <w:lsdException w:name="toc 5" w:semiHidden="1" w:uiPriority="39" w:unhideWhenUsed="1"/>
-    <w:lsdException w:name="toc 6" w:semiHidden="1" w:uiPriority="39" w:unhideWhenUsed="1"/>
-    <w:lsdException w:name="toc 7" w:semiHidden="1" w:uiPriority="39" w:unhideWhenUsed="1"/>
-    <w:lsdException w:name="toc 8" w:semiHidden="1" w:uiPriority="39" w:unhideWhenUsed="1"/>
-    <w:lsdException w:name="toc 9" w:semiHidden="1" w:uiPriority="39" w:unhideWhenUsed="1"/>
-    <w:lsdException w:name="Normal Indent" w:semiHidden="1" w:unhideWhenUsed="1"/>
-    <w:lsdException w:name="footnote text" w:semiHidden="1" w:unhideWhenUsed="1"/>
-    <w:lsdException w:name="annotation text" w:semiHidden="1" w:unhideWhenUsed="1"/>
-    <w:lsdException w:name="header" w:semiHidden="1" w:unhideWhenUsed="1"/>
-    <w:lsdException w:name="footer" w:semiHidden="1" w:unhideWhenUsed="1"/>
-    <w:lsdException w:name="index heading" w:semiHidden="1" w:unhideWhenUsed="1"/>
-    <w:lsdException w:name="caption" w:semiHidden="1" w:uiPriority="35" w:unhideWhenUsed="1" w:qFormat="1"/>
-    <w:lsdException w:name="table of figures" w:semiHidden="1" w:unhideWhenUsed="1"/>
-    <w:lsdException w:name="envelope address" w:semiHidden="1" w:unhideWhenUsed="1"/>
-    <w:lsdException w:name="envelope return" w:semiHidden="1" w:unhideWhenUsed="1"/>
-    <w:lsdException w:name="footnote reference" w:semiHidden="1" w:unhideWhenUsed="1"/>
-    <w:lsdException w:name="annotation reference" w:semiHidden="1" w:unhideWhenUsed="1"/>
-    <w:lsdException w:name="line number" w:semiHidden="1" w:unhideWhenUsed="1"/>
-    <w:lsdException w:name="page number" w:semiHidden="1" w:unhideWhenUsed="1"/>
-    <w:lsdException w:name="endnote reference" w:semiHidden="1" w:unhideWhenUsed="1"/>
-    <w:lsdException w:name="endnote text" w:semiHidden="1" w:unhideWhenUsed="1"/>
-    <w:lsdException w:name="table of authorities" w:semiHidden="1" w:unhideWhenUsed="1"/>
-    <w:lsdException w:name="macro" w:semiHidden="1" w:unhideWhenUsed="1"/>
-    <w:lsdException w:name="toa heading" w:semiHidden="1" w:unhideWhenUsed="1"/>
-    <w:lsdException w:name="List" w:semiHidden="1" w:unhideWhenUsed="1"/>
-    <w:lsdException w:name="List Bullet" w:semiHidden="1" w:unhideWhenUsed="1"/>
-    <w:lsdException w:name="List Number" w:semiHidden="1" w:unhideWhenUsed="1"/>
-    <w:lsdException w:name="List 2" w:semiHidden="1" w:unhideWhenUsed="1"/>
-    <w:lsdException w:name="List 3" w:semiHidden="1" w:unhideWhenUsed="1"/>
-    <w:lsdException w:name="List 4" w:semiHidden="1" w:unhideWhenUsed="1"/>
-    <w:lsdException w:name="List 5" w:semiHidden="1" w:unhideWhenUsed="1"/>
-    <w:lsdException w:name="List Bullet 2" w:semiHidden="1" w:unhideWhenUsed="1"/>
-    <w:lsdException w:name="List Bullet 3" w:semiHidden="1" w:unhideWhenUsed="1"/>
-    <w:lsdException w:name="List Bullet 4" w:semiHidden="1" w:unhideWhenUsed="1"/>
-    <w:lsdException w:name="List Bullet 5" w:semiHidden="1" w:unhideWhenUsed="1"/>
-    <w:lsdException w:name="List Number 2" w:semiHidden="1" w:unhideWhenUsed="1"/>
-    <w:lsdException w:name="List Number 3" w:semiHidden="1" w:unhideWhenUsed="1"/>
-    <w:lsdException w:name="List Number 4" w:semiHidden="1" w:unhideWhenUsed="1"/>
-    <w:lsdException w:name="List Number 5" w:semiHidden="1" w:unhideWhenUsed="1"/>
-    <w:lsdException w:name="Title" w:uiPriority="10" w:qFormat="1"/>
-    <w:lsdException w:name="Closing" w:semiHidden="1" w:unhideWhenUsed="1"/>
-    <w:lsdException w:name="Signature" w:semiHidden="1" w:unhideWhenUsed="1"/>
-    <w:lsdException w:name="Default Paragraph Font" w:semiHidden="1" w:uiPriority="1" w:unhideWhenUsed="1"/>
-    <w:lsdException w:name="Body Text" w:semiHidden="1" w:unhideWhenUsed="1"/>
-    <w:lsdException w:name="Body Text Indent" w:semiHidden="1" w:unhideWhenUsed="1"/>
-    <w:lsdException w:name="List Continue" w:semiHidden="1" w:unhideWhenUsed="1"/>
-    <w:lsdException w:name="List Continue 2" w:semiHidden="1" w:unhideWhenUsed="1"/>
-    <w:lsdException w:name="List Continue 3" w:semiHidden="1" w:unhideWhenUsed="1"/>
-    <w:lsdException w:name="List Continue 4" w:semiHidden="1" w:unhideWhenUsed="1"/>
-    <w:lsdException w:name="List Continue 5" w:semiHidden="1" w:unhideWhenUsed="1"/>
-    <w:lsdException w:name="Message Header" w:semiHidden="1" w:unhideWhenUsed="1"/>
-    <w:lsdException w:name="Subtitle" w:uiPriority="11" w:qFormat="1"/>
-    <w:lsdException w:name="Salutation" w:semiHidden="1" w:unhideWhenUsed="1"/>
-    <w:lsdException w:name="Date" w:semiHidden="1" w:unhideWhenUsed="1"/>
-    <w:lsdException w:name="Body Text First Indent" w:semiHidden="1" w:unhideWhenUsed="1"/>
-    <w:lsdException w:name="Body Text First Indent 2" w:semiHidden="1" w:unhideWhenUsed="1"/>
-    <w:lsdException w:name="Note Heading" w:semiHidden="1" w:unhideWhenUsed="1"/>
-    <w:lsdException w:name="Body Text 2" w:semiHidden="1" w:unhideWhenUsed="1"/>
-    <w:lsdException w:name="Body Text 3" w:semiHidden="1" w:unhideWhenUsed="1"/>
-    <w:lsdException w:name="Body Text Indent 2" w:semiHidden="1" w:unhideWhenUsed="1"/>
-    <w:lsdException w:name="Body Text Indent 3" w:semiHidden="1" w:unhideWhenUsed="1"/>
-    <w:lsdException w:name="Block Text" w:semiHidden="1" w:unhideWhenUsed="1"/>
-    <w:lsdException w:name="Hyperlink" w:semiHidden="1" w:unhideWhenUsed="1"/>
-    <w:lsdException w:name="FollowedHyperlink" w:semiHidden="1" w:unhideWhenUsed="1"/>
-    <w:lsdException w:name="Strong" w:uiPriority="22" w:qFormat="1"/>
-    <w:lsdException w:name="Emphasis" w:uiPriority="20" w:qFormat="1"/>
-    <w:lsdException w:name="Document Map" w:semiHidden="1" w:unhideWhenUsed="1"/>
-    <w:lsdException w:name="Plain Text" w:semiHidden="1" w:unhideWhenUsed="1"/>
-    <w:lsdException w:name="E-mail Signature" w:semiHidden="1" w:unhideWhenUsed="1"/>
-    <w:lsdException w:name="HTML Top of Form" w:semiHidden="1" w:unhideWhenUsed="1"/>
-    <w:lsdException w:name="HTML Bottom of Form" w:semiHidden="1" w:unhideWhenUsed="1"/>
-    <w:lsdException w:name="Normal (Web)" w:semiHidden="1" w:unhideWhenUsed="1"/>
-    <w:lsdException w:name="HTML Acronym" w:semiHidden="1" w:unhideWhenUsed="1"/>
-    <w:lsdException w:name="HTML Address" w:semiHidden="1" w:unhideWhenUsed="1"/>
-    <w:lsdException w:name="HTML Cite" w:semiHidden="1" w:unhideWhenUsed="1"/>
-    <w:lsdException w:name="HTML Code" w:semiHidden="1" w:unhideWhenUsed="1"/>
-    <w:lsdException w:name="HTML Definition" w:semiHidden="1" w:unhideWhenUsed="1"/>
-    <w:lsdException w:name="HTML Keyboard" w:semiHidden="1" w:unhideWhenUsed="1"/>
-    <w:lsdException w:name="HTML Preformatted" w:semiHidden="1" w:unhideWhenUsed="1"/>
-    <w:lsdException w:name="HTML Sample" w:semiHidden="1" w:unhideWhenUsed="1"/>
-    <w:lsdException w:name="HTML Typewriter" w:semiHidden="1" w:unhideWhenUsed="1"/>
-    <w:lsdException w:name="HTML Variable" w:semiHidden="1" w:unhideWhenUsed="1"/>
-    <w:lsdException w:name="Normal Table" w:semiHidden="1" w:unhideWhenUsed="1"/>
-    <w:lsdException w:name="annotation subject" w:semiHidden="1" w:unhideWhenUsed="1"/>
-    <w:lsdException w:name="No List" w:semiHidden="1" w:unhideWhenUsed="1"/>
-    <w:lsdException w:name="Outline List 1" w:semiHidden="1" w:unhideWhenUsed="1"/>
-    <w:lsdException w:name="Outline List 2" w:semiHidden="1" w:unhideWhenUsed="1"/>
-    <w:lsdException w:name="Outline List 3" w:semiHidden="1" w:unhideWhenUsed="1"/>
-    <w:lsdException w:name="Table Simple 1" w:semiHidden="1" w:unhideWhenUsed="1"/>
-    <w:lsdException w:name="Table Simple 2" w:semiHidden="1" w:unhideWhenUsed="1"/>
-    <w:lsdException w:name="Table Simple 3" w:semiHidden="1" w:unhideWhenUsed="1"/>
-    <w:lsdException w:name="Table Classic 1" w:semiHidden="1" w:unhideWhenUsed="1"/>
-    <w:lsdException w:name="Table Classic 2" w:semiHidden="1" w:unhideWhenUsed="1"/>
-    <w:lsdException w:name="Table Classic 3" w:semiHidden="1" w:unhideWhenUsed="1"/>
-    <w:lsdException w:name="Table Classic 4" w:semiHidden="1" w:unhideWhenUsed="1"/>
-    <w:lsdException w:name="Table Colorful 1" w:semiHidden="1" w:unhideWhenUsed="1"/>
-    <w:lsdException w:name="Table Colorful 2" w:semiHidden="1" w:unhideWhenUsed="1"/>
-    <w:lsdException w:name="Table Colorful 3" w:semiHidden="1" w:unhideWhenUsed="1"/>
-    <w:lsdException w:name="Table Columns 1" w:semiHidden="1" w:unhideWhenUsed="1"/>
-    <w:lsdException w:name="Table Columns 2" w:semiHidden="1" w:unhideWhenUsed="1"/>
-    <w:lsdException w:name="Table Columns 3" w:semiHidden="1" w:unhideWhenUsed="1"/>
-    <w:lsdException w:name="Table Columns 4" w:semiHidden="1" w:unhideWhenUsed="1"/>
-    <w:lsdException w:name="Table Columns 5" w:semiHidden="1" w:unhideWhenUsed="1"/>
-    <w:lsdException w:name="Table Grid 1" w:semiHidden="1" w:unhideWhenUsed="1"/>
-    <w:lsdException w:name="Table Grid 2" w:semiHidden="1" w:unhideWhenUsed="1"/>
-    <w:lsdException w:name="Table Grid 3" w:semiHidden="1" w:unhideWhenUsed="1"/>
-    <w:lsdException w:name="Table Grid 4" w:semiHidden="1" w:unhideWhenUsed="1"/>
-    <w:lsdException w:name="Table Grid 5" w:semiHidden="1" w:unhideWhenUsed="1"/>
-    <w:lsdException w:name="Table Grid 6" w:semiHidden="1" w:unhideWhenUsed="1"/>
-    <w:lsdException w:name="Table Grid 7" w:semiHidden="1" w:unhideWhenUsed="1"/>
-    <w:lsdException w:name="Table Grid 8" w:semiHidden="1" w:unhideWhenUsed="1"/>
-    <w:lsdException w:name="Table List 1" w:semiHidden="1" w:unhideWhenUsed="1"/>
-    <w:lsdException w:name="Table List 2" w:semiHidden="1" w:unhideWhenUsed="1"/>
-    <w:lsdException w:name="Table List 3" w:semiHidden="1" w:unhideWhenUsed="1"/>
-    <w:lsdException w:name="Table List 4" w:semiHidden="1" w:unhideWhenUsed="1"/>
-    <w:lsdException w:name="Table List 5" w:semiHidden="1" w:unhideWhenUsed="1"/>
-    <w:lsdException w:name="Table List 6" w:semiHidden="1" w:unhideWhenUsed="1"/>
-    <w:lsdException w:name="Table List 7" w:semiHidden="1" w:unhideWhenUsed="1"/>
-    <w:lsdException w:name="Table List 8" w:semiHidden="1" w:unhideWhenUsed="1"/>
-    <w:lsdException w:name="Table 3D effects 1" w:semiHidden="1" w:unhideWhenUsed="1"/>
-    <w:lsdException w:name="Table 3D effects 2" w:semiHidden="1" w:unhideWhenUsed="1"/>
-    <w:lsdException w:name="Table 3D effects 3" w:semiHidden="1" w:unhideWhenUsed="1"/>
-    <w:lsdException w:name="Table Contemporary" w:semiHidden="1" w:unhideWhenUsed="1"/>
-    <w:lsdException w:name="Table Elegant" w:semiHidden="1" w:unhideWhenUsed="1"/>
-    <w:lsdException w:name="Table Professional" w:semiHidden="1" w:unhideWhenUsed="1"/>
-    <w:lsdException w:name="Table Subtle 1" w:semiHidden="1" w:unhideWhenUsed="1"/>
-    <w:lsdException w:name="Table Subtle 2" w:semiHidden="1" w:unhideWhenUsed="1"/>
-    <w:lsdException w:name="Table Web 1" w:semiHidden="1" w:unhideWhenUsed="1"/>
-    <w:lsdException w:name="Table Web 2" w:semiHidden="1" w:unhideWhenUsed="1"/>
-    <w:lsdException w:name="Table Web 3" w:semiHidden="1" w:unhideWhenUsed="1"/>
-    <w:lsdException w:name="Balloon Text" w:semiHidden="1" w:unhideWhenUsed="1"/>
-    <w:lsdException w:name="Table Grid" w:uiPriority="39"/>
-    <w:lsdException w:name="Table Theme" w:semiHidden="1" w:unhideWhenUsed="1"/>
-    <w:lsdException w:name="Placeholder Text" w:semiHidden="1"/>
-    <w:lsdException w:name="No Spacing" w:uiPriority="1" w:qFormat="1"/>
-    <w:lsdException w:name="Light Shading" w:uiPriority="60"/>
-    <w:lsdException w:name="Light List" w:uiPriority="61"/>
-    <w:lsdException w:name="Light Grid" w:uiPriority="62"/>
-    <w:lsdException w:name="Medium Shading 1" w:uiPriority="63"/>
-    <w:lsdException w:name="Medium Shading 2" w:uiPriority="64"/>
-    <w:lsdException w:name="Medium List 1" w:uiPriority="65"/>
-    <w:lsdException w:name="Medium List 2" w:uiPriority="66"/>
-    <w:lsdException w:name="Medium Grid 1" w:uiPriority="67"/>
-    <w:lsdException w:name="Medium Grid 2" w:uiPriority="68"/>
-    <w:lsdException w:name="Medium Grid 3" w:uiPriority="69"/>
-    <w:lsdException w:name="Dark List" w:uiPriority="70"/>
-    <w:lsdException w:name="Colorful Shading" w:uiPriority="71"/>
-    <w:lsdException w:name="Colorful List" w:uiPriority="72"/>
-    <w:lsdException w:name="Colorful Grid" w:uiPriority="73"/>
-    <w:lsdException w:name="Light Shading Accent 1" w:uiPriority="60"/>
-    <w:lsdException w:name="Light List Accent 1" w:uiPriority="61"/>
-    <w:lsdException w:name="Light Grid Accent 1" w:uiPriority="62"/>
-    <w:lsdException w:name="Medium Shading 1 Accent 1" w:uiPriority="63"/>
-    <w:lsdException w:name="Medium Shading 2 Accent 1" w:uiPriority="64"/>
-    <w:lsdException w:name="Medium List 1 Accent 1" w:uiPriority="65"/>
-    <w:lsdException w:name="Revision" w:semiHidden="1"/>
-    <w:lsdException w:name="List Paragraph" w:uiPriority="34" w:qFormat="1"/>
-    <w:lsdException w:name="Quote" w:uiPriority="29" w:qFormat="1"/>
-    <w:lsdException w:name="Intense Quote" w:uiPriority="30" w:qFormat="1"/>
-    <w:lsdException w:name="Medium List 2 Accent 1" w:uiPriority="66"/>
-    <w:lsdException w:name="Medium Grid 1 Accent 1" w:uiPriority="67"/>
-    <w:lsdException w:name="Medium Grid 2 Accent 1" w:uiPriority="68"/>
-    <w:lsdException w:name="Medium Grid 3 Accent 1" w:uiPriority="69"/>
-    <w:lsdException w:name="Dark List Accent 1" w:uiPriority="70"/>
-    <w:lsdException w:name="Colorful Shading Accent 1" w:uiPriority="71"/>
-    <w:lsdException w:name="Colorful List Accent 1" w:uiPriority="72"/>
-    <w:lsdException w:name="Colorful Grid Accent 1" w:uiPriority="73"/>
-    <w:lsdException w:name="Light Shading Accent 2" w:uiPriority="60"/>
-    <w:lsdException w:name="Light List Accent 2" w:uiPriority="61"/>
-    <w:lsdException w:name="Light Grid Accent 2" w:uiPriority="62"/>
-    <w:lsdException w:name="Medium Shading 1 Accent 2" w:uiPriority="63"/>
-    <w:lsdException w:name="Medium Shading 2 Accent 2" w:uiPriority="64"/>
-    <w:lsdException w:name="Medium List 1 Accent 2" w:uiPriority="65"/>
-    <w:lsdException w:name="Medium List 2 Accent 2" w:uiPriority="66"/>
-    <w:lsdException w:name="Medium Grid 1 Accent 2" w:uiPriority="67"/>
-    <w:lsdException w:name="Medium Grid 2 Accent 2" w:uiPriority="68"/>
-    <w:lsdException w:name="Medium Grid 3 Accent 2" w:uiPriority="69"/>
-    <w:lsdException w:name="Dark List Accent 2" w:uiPriority="70"/>
-    <w:lsdException w:name="Colorful Shading Accent 2" w:uiPriority="71"/>
-    <w:lsdException w:name="Colorful List Accent 2" w:uiPriority="72"/>
-    <w:lsdException w:name="Colorful Grid Accent 2" w:uiPriority="73"/>
-    <w:lsdException w:name="Light Shading Accent 3" w:uiPriority="60"/>
-    <w:lsdException w:name="Light List Accent 3" w:uiPriority="61"/>
-    <w:lsdException w:name="Light Grid Accent 3" w:uiPriority="62"/>
-    <w:lsdException w:name="Medium Shading 1 Accent 3" w:uiPriority="63"/>
-    <w:lsdException w:name="Medium Shading 2 Accent 3" w:uiPriority="64"/>
-    <w:lsdException w:name="Medium List 1 Accent 3" w:uiPriority="65"/>
-    <w:lsdException w:name="Medium List 2 Accent 3" w:uiPriority="66"/>
-    <w:lsdException w:name="Medium Grid 1 Accent 3" w:uiPriority="67"/>
-    <w:lsdException w:name="Medium Grid 2 Accent 3" w:uiPriority="68"/>
-    <w:lsdException w:name="Medium Grid 3 Accent 3" w:uiPriority="69"/>
-    <w:lsdException w:name="Dark List Accent 3" w:uiPriority="70"/>
-    <w:lsdException w:name="Colorful Shading Accent 3" w:uiPriority="71"/>
-    <w:lsdException w:name="Colorful List Accent 3" w:uiPriority="72"/>
-    <w:lsdException w:name="Colorful Grid Accent 3" w:uiPriority="73"/>
-    <w:lsdException w:name="Light Shading Accent 4" w:uiPriority="60"/>
-    <w:lsdException w:name="Light List Accent 4" w:uiPriority="61"/>
-    <w:lsdException w:name="Light Grid Accent 4" w:uiPriority="62"/>
-    <w:lsdException w:name="Medium Shading 1 Accent 4" w:uiPriority="63"/>
-    <w:lsdException w:name="Medium Shading 2 Accent 4" w:uiPriority="64"/>
-    <w:lsdException w:name="Medium List 1 Accent 4" w:uiPriority="65"/>
-    <w:lsdException w:name="Medium List 2 Accent 4" w:uiPriority="66"/>
-    <w:lsdException w:name="Medium Grid 1 Accent 4" w:uiPriority="67"/>
-    <w:lsdException w:name="Medium Grid 2 Accent 4" w:uiPriority="68"/>
-    <w:lsdException w:name="Medium Grid 3 Accent 4" w:uiPriority="69"/>
-    <w:lsdException w:name="Dark List Accent 4" w:uiPriority="70"/>
-    <w:lsdException w:name="Colorful Shading Accent 4" w:uiPriority="71"/>
-    <w:lsdException w:name="Colorful List Accent 4" w:uiPriority="72"/>
-    <w:lsdException w:name="Colorful Grid Accent 4" w:uiPriority="73"/>
-    <w:lsdException w:name="Light Shading Accent 5" w:uiPriority="60"/>
-    <w:lsdException w:name="Light List Accent 5" w:uiPriority="61"/>
-    <w:lsdException w:name="Light Grid Accent 5" w:uiPriority="62"/>
-    <w:lsdException w:name="Medium Shading 1 Accent 5" w:uiPriority="63"/>
-    <w:lsdException w:name="Medium Shading 2 Accent 5" w:uiPriority="64"/>
-    <w:lsdException w:name="Medium List 1 Accent 5" w:uiPriority="65"/>
-    <w:lsdException w:name="Medium List 2 Accent 5" w:uiPriority="66"/>
-    <w:lsdException w:name="Medium Grid 1 Accent 5" w:uiPriority="67"/>
-    <w:lsdException w:name="Medium Grid 2 Accent 5" w:uiPriority="68"/>
-    <w:lsdException w:name="Medium Grid 3 Accent 5" w:uiPriority="69"/>
-    <w:lsdException w:name="Dark List Accent 5" w:uiPriority="70"/>
-    <w:lsdException w:name="Colorful Shading Accent 5" w:uiPriority="71"/>
-    <w:lsdException w:name="Colorful List Accent 5" w:uiPriority="72"/>
-    <w:lsdException w:name="Colorful Grid Accent 5" w:uiPriority="73"/>
-    <w:lsdException w:name="Light Shading Accent 6" w:uiPriority="60"/>
-    <w:lsdException w:name="Light List Accent 6" w:uiPriority="61"/>
-    <w:lsdException w:name="Light Grid Accent 6" w:uiPriority="62"/>
-    <w:lsdException w:name="Medium Shading 1 Accent 6" w:uiPriority="63"/>
-    <w:lsdException w:name="Medium Shading 2 Accent 6" w:uiPriority="64"/>
-    <w:lsdException w:name="Medium List 1 Accent 6" w:uiPriority="65"/>
-    <w:lsdException w:name="Medium List 2 Accent 6" w:uiPriority="66"/>
-    <w:lsdException w:name="Medium Grid 1 Accent 6" w:uiPriority="67"/>
-    <w:lsdException w:name="Medium Grid 2 Accent 6" w:uiPriority="68"/>
-    <w:lsdException w:name="Medium Grid 3 Accent 6" w:uiPriority="69"/>
-    <w:lsdException w:name="Dark List Accent 6" w:uiPriority="70"/>
-    <w:lsdException w:name="Colorful Shading Accent 6" w:uiPriority="71"/>
-    <w:lsdException w:name="Colorful List Accent 6" w:uiPriority="72"/>
-    <w:lsdException w:name="Colorful Grid Accent 6" w:uiPriority="73"/>
-    <w:lsdException w:name="Subtle Emphasis" w:uiPriority="19" w:qFormat="1"/>
-    <w:lsdException w:name="Intense Emphasis" w:uiPriority="21" w:qFormat="1"/>
-    <w:lsdException w:name="Subtle Reference" w:uiPriority="31" w:qFormat="1"/>
-    <w:lsdException w:name="Intense Reference" w:uiPriority="32" w:qFormat="1"/>
-    <w:lsdException w:name="Book Title" w:uiPriority="33" w:qFormat="1"/>
-    <w:lsdException w:name="Bibliography" w:semiHidden="1" w:uiPriority="37" w:unhideWhenUsed="1"/>
-    <w:lsdException w:name="TOC Heading" w:semiHidden="1" w:uiPriority="39" w:unhideWhenUsed="1" w:qFormat="1"/>
-    <w:lsdException w:name="Plain Table 1" w:uiPriority="41"/>
-    <w:lsdException w:name="Plain Table 2" w:uiPriority="42"/>
-    <w:lsdException w:name="Plain Table 3" w:uiPriority="43"/>
-    <w:lsdException w:name="Plain Table 4" w:uiPriority="44"/>
-    <w:lsdException w:name="Plain Table 5" w:uiPriority="45"/>
-    <w:lsdException w:name="Grid Table Light" w:uiPriority="40"/>
-    <w:lsdException w:name="Grid Table 1 Light" w:uiPriority="46"/>
-    <w:lsdException w:name="Grid Table 2" w:uiPriority="47"/>
-    <w:lsdException w:name="Grid Table 3" w:uiPriority="48"/>
-    <w:lsdException w:name="Grid Table 4" w:uiPriority="49"/>
-    <w:lsdException w:name="Grid Table 5 Dark" w:uiPriority="50"/>
-    <w:lsdException w:name="Grid Table 6 Colorful" w:uiPriority="51"/>
-    <w:lsdException w:name="Grid Table 7 Colorful" w:uiPriority="52"/>
-    <w:lsdException w:name="Grid Table 1 Light Accent 1" w:uiPriority="46"/>
-    <w:lsdException w:name="Grid Table 2 Accent 1" w:uiPriority="47"/>
-    <w:lsdException w:name="Grid Table 3 Accent 1" w:uiPriority="48"/>
-    <w:lsdException w:name="Grid Table 4 Accent 1" w:uiPriority="49"/>
-    <w:lsdException w:name="Grid Table 5 Dark Accent 1" w:uiPriority="50"/>
-    <w:lsdException w:name="Grid Table 6 Colorful Accent 1" w:uiPriority="51"/>
-    <w:lsdException w:name="Grid Table 7 Colorful Accent 1" w:uiPriority="52"/>
-    <w:lsdException w:name="Grid Table 1 Light Accent 2" w:uiPriority="46"/>
-    <w:lsdException w:name="Grid Table 2 Accent 2" w:uiPriority="47"/>
-    <w:lsdException w:name="Grid Table 3 Accent 2" w:uiPriority="48"/>
-    <w:lsdException w:name="Grid Table 4 Accent 2" w:uiPriority="49"/>
-    <w:lsdException w:name="Grid Table 5 Dark Accent 2" w:uiPriority="50"/>
-    <w:lsdException w:name="Grid Table 6 Colorful Accent 2" w:uiPriority="51"/>
-    <w:lsdException w:name="Grid Table 7 Colorful Accent 2" w:uiPriority="52"/>
-    <w:lsdException w:name="Grid Table 1 Light Accent 3" w:uiPriority="46"/>
-    <w:lsdException w:name="Grid Table 2 Accent 3" w:uiPriority="47"/>
-    <w:lsdException w:name="Grid Table 3 Accent 3" w:uiPriority="48"/>
-    <w:lsdException w:name="Grid Table 4 Accent 3" w:uiPriority="49"/>
-    <w:lsdException w:name="Grid Table 5 Dark Accent 3" w:uiPriority="50"/>
-    <w:lsdException w:name="Grid Table 6 Colorful Accent 3" w:uiPriority="51"/>
-    <w:lsdException w:name="Grid Table 7 Colorful Accent 3" w:uiPriority="52"/>
-    <w:lsdException w:name="Grid Table 1 Light Accent 4" w:uiPriority="46"/>
-    <w:lsdException w:name="Grid Table 2 Accent 4" w:uiPriority="47"/>
-    <w:lsdException w:name="Grid Table 3 Accent 4" w:uiPriority="48"/>
-    <w:lsdException w:name="Grid Table 4 Accent 4" w:uiPriority="49"/>
-    <w:lsdException w:name="Grid Table 5 Dark Accent 4" w:uiPriority="50"/>
-    <w:lsdException w:name="Grid Table 6 Colorful Accent 4" w:uiPriority="51"/>
-    <w:lsdException w:name="Grid Table 7 Colorful Accent 4" w:uiPriority="52"/>
-    <w:lsdException w:name="Grid Table 1 Light Accent 5" w:uiPriority="46"/>
-    <w:lsdException w:name="Grid Table 2 Accent 5" w:uiPriority="47"/>
-    <w:lsdException w:name="Grid Table 3 Accent 5" w:uiPriority="48"/>
-    <w:lsdException w:name="Grid Table 4 Accent 5" w:uiPriority="49"/>
-    <w:lsdException w:name="Grid Table 5 Dark Accent 5" w:uiPriority="50"/>
-    <w:lsdException w:name="Grid Table 6 Colorful Accent 5" w:uiPriority="51"/>
-    <w:lsdException w:name="Grid Table 7 Colorful Accent 5" w:uiPriority="52"/>
-    <w:lsdException w:name="Grid Table 1 Light Accent 6" w:uiPriority="46"/>
-    <w:lsdException w:name="Grid Table 2 Accent 6" w:uiPriority="47"/>
-    <w:lsdException w:name="Grid Table 3 Accent 6" w:uiPriority="48"/>
-    <w:lsdException w:name="Grid Table 4 Accent 6" w:uiPriority="49"/>
-    <w:lsdException w:name="Grid Table 5 Dark Accent 6" w:uiPriority="50"/>
-    <w:lsdException w:name="Grid Table 6 Colorful Accent 6" w:uiPriority="51"/>
-    <w:lsdException w:name="Grid Table 7 Colorful Accent 6" w:uiPriority="52"/>
-    <w:lsdException w:name="List Table 1 Light" w:uiPriority="46"/>
-    <w:lsdException w:name="List Table 2" w:uiPriority="47"/>
-    <w:lsdException w:name="List Table 3" w:uiPriority="48"/>
-    <w:lsdException w:name="List Table 4" w:uiPriority="49"/>
-    <w:lsdException w:name="List Table 5 Dark" w:uiPriority="50"/>
-    <w:lsdException w:name="List Table 6 Colorful" w:uiPriority="51"/>
-    <w:lsdException w:name="List Table 7 Colorful" w:uiPriority="52"/>
-    <w:lsdException w:name="List Table 1 Light Accent 1" w:uiPriority="46"/>
-    <w:lsdException w:name="List Table 2 Accent 1" w:uiPriority="47"/>
-    <w:lsdException w:name="List Table 3 Accent 1" w:uiPriority="48"/>
-    <w:lsdException w:name="List Table 4 Accent 1" w:uiPriority="49"/>
-    <w:lsdException w:name="List Table 5 Dark Accent 1" w:uiPriority="50"/>
-    <w:lsdException w:name="List Table 6 Colorful Accent 1" w:uiPriority="51"/>
-    <w:lsdException w:name="List Table 7 Colorful Accent 1" w:uiPriority="52"/>
-    <w:lsdException w:name="List Table 1 Light Accent 2" w:uiPriority="46"/>
-    <w:lsdException w:name="List Table 2 Accent 2" w:uiPriority="47"/>
-    <w:lsdException w:name="List Table 3 Accent 2" w:uiPriority="48"/>
-    <w:lsdException w:name="List Table 4 Accent 2" w:uiPriority="49"/>
-    <w:lsdException w:name="List Table 5 Dark Accent 2" w:uiPriority="50"/>
-    <w:lsdException w:name="List Table 6 Colorful Accent 2" w:uiPriority="51"/>
-    <w:lsdException w:name="List Table 7 Colorful Accent 2" w:uiPriority="52"/>
-    <w:lsdException w:name="List Table 1 Light Accent 3" w:uiPriority="46"/>
-    <w:lsdException w:name="List Table 2 Accent 3" w:uiPriority="47"/>
-    <w:lsdException w:name="List Table 3 Accent 3" w:uiPriority="48"/>
-    <w:lsdException w:name="List Table 4 Accent 3" w:uiPriority="49"/>
-    <w:lsdException w:name="List Table 5 Dark Accent 3" w:uiPriority="50"/>
-    <w:lsdException w:name="List Table 6 Colorful Accent 3" w:uiPriority="51"/>
-    <w:lsdException w:name="List Table 7 Colorful Accent 3" w:uiPriority="52"/>
-    <w:lsdException w:name="List Table 1 Light Accent 4" w:uiPriority="46"/>
-    <w:lsdException w:name="List Table 2 Accent 4" w:uiPriority="47"/>
-    <w:lsdException w:name="List Table 3 Accent 4" w:uiPriority="48"/>
-    <w:lsdException w:name="List Table 4 Accent 4" w:uiPriority="49"/>
-    <w:lsdException w:name="List Table 5 Dark Accent 4" w:uiPriority="50"/>
-    <w:lsdException w:name="List Table 6 Colorful Accent 4" w:uiPriority="51"/>
-    <w:lsdException w:name="List Table 7 Colorful Accent 4" w:uiPriority="52"/>
-    <w:lsdException w:name="List Table 1 Light Accent 5" w:uiPriority="46"/>
-    <w:lsdException w:name="List Table 2 Accent 5" w:uiPriority="47"/>
-    <w:lsdException w:name="List Table 3 Accent 5" w:uiPriority="48"/>
-    <w:lsdException w:name="List Table 4 Accent 5" w:uiPriority="49"/>
-    <w:lsdException w:name="List Table 5 Dark Accent 5" w:uiPriority="50"/>
-    <w:lsdException w:name="List Table 6 Colorful Accent 5" w:uiPriority="51"/>
-    <w:lsdException w:name="List Table 7 Colorful Accent 5" w:uiPriority="52"/>
-    <w:lsdException w:name="List Table 1 Light Accent 6" w:uiPriority="46"/>
-    <w:lsdException w:name="List Table 2 Accent 6" w:uiPriority="47"/>
-    <w:lsdException w:name="List Table 3 Accent 6" w:uiPriority="48"/>
-    <w:lsdException w:name="List Table 4 Accent 6" w:uiPriority="49"/>
-    <w:lsdException w:name="List Table 5 Dark Accent 6" w:uiPriority="50"/>
-    <w:lsdException w:name="List Table 6 Colorful Accent 6" w:uiPriority="51"/>
-    <w:lsdException w:name="List Table 7 Colorful Accent 6" w:uiPriority="52"/>
-    <w:lsdException w:name="Mention" w:semiHidden="1" w:unhideWhenUsed="1"/>
-    <w:lsdException w:name="Smart Hyperlink" w:semiHidden="1" w:unhideWhenUsed="1"/>
-    <w:lsdException w:name="Hashtag" w:semiHidden="1" w:unhideWhenUsed="1"/>
-    <w:lsdException w:name="Unresolved Mention" w:semiHidden="1" w:unhideWhenUsed="1"/>
+  <w:latentStyles w:defLockedState="0" w:defUIPriority="99" w:defSemiHidden="1" w:defUnhideWhenUsed="1" w:defQFormat="0" w:count="267">
+    <w:lsdException w:name="Normal" w:semiHidden="0" w:uiPriority="0" w:unhideWhenUsed="0" w:qFormat="1"/>
+    <w:lsdException w:name="heading 1" w:semiHidden="0" w:uiPriority="9" w:unhideWhenUsed="0" w:qFormat="1"/>
+    <w:lsdException w:name="heading 2" w:uiPriority="9" w:qFormat="1"/>
+    <w:lsdException w:name="heading 3" w:uiPriority="9" w:qFormat="1"/>
+    <w:lsdException w:name="heading 4" w:uiPriority="9" w:qFormat="1"/>
+    <w:lsdException w:name="heading 5" w:uiPriority="9" w:qFormat="1"/>
+    <w:lsdException w:name="heading 6" w:uiPriority="9" w:qFormat="1"/>
+    <w:lsdException w:name="heading 7" w:uiPriority="9" w:qFormat="1"/>
+    <w:lsdException w:name="heading 8" w:uiPriority="9" w:qFormat="1"/>
+    <w:lsdException w:name="heading 9" w:uiPriority="9" w:qFormat="1"/>
+    <w:lsdException w:name="toc 1" w:uiPriority="39"/>
+    <w:lsdException w:name="toc 2" w:uiPriority="39"/>
+    <w:lsdException w:name="toc 3" w:uiPriority="39"/>
+    <w:lsdException w:name="toc 4" w:uiPriority="39"/>
+    <w:lsdException w:name="toc 5" w:uiPriority="39"/>
+    <w:lsdException w:name="toc 6" w:uiPriority="39"/>
+    <w:lsdException w:name="toc 7" w:uiPriority="39"/>
+    <w:lsdException w:name="toc 8" w:uiPriority="39"/>
+    <w:lsdException w:name="toc 9" w:uiPriority="39"/>
+    <w:lsdException w:name="caption" w:uiPriority="35" w:qFormat="1"/>
+    <w:lsdException w:name="Title" w:semiHidden="0" w:uiPriority="10" w:unhideWhenUsed="0" w:qFormat="1"/>
+    <w:lsdException w:name="Default Paragraph Font" w:uiPriority="1"/>
+    <w:lsdException w:name="Subtitle" w:semiHidden="0" w:uiPriority="11" w:unhideWhenUsed="0" w:qFormat="1"/>
+    <w:lsdException w:name="Strong" w:semiHidden="0" w:uiPriority="22" w:unhideWhenUsed="0" w:qFormat="1"/>
+    <w:lsdException w:name="Emphasis" w:semiHidden="0" w:uiPriority="20" w:unhideWhenUsed="0" w:qFormat="1"/>
+    <w:lsdException w:name="Table Grid" w:semiHidden="0" w:uiPriority="39" w:unhideWhenUsed="0"/>
+    <w:lsdException w:name="Placeholder Text" w:unhideWhenUsed="0"/>
+    <w:lsdException w:name="No Spacing" w:semiHidden="0" w:uiPriority="1" w:unhideWhenUsed="0" w:qFormat="1"/>
+    <w:lsdException w:name="Light Shading" w:semiHidden="0" w:uiPriority="60" w:unhideWhenUsed="0"/>
+    <w:lsdException w:name="Light List" w:semiHidden="0" w:uiPriority="61" w:unhideWhenUsed="0"/>
+    <w:lsdException w:name="Light Grid" w:semiHidden="0" w:uiPriority="62" w:unhideWhenUsed="0"/>
+    <w:lsdException w:name="Medium Shading 1" w:semiHidden="0" w:uiPriority="63" w:unhideWhenUsed="0"/>
+    <w:lsdException w:name="Medium Shading 2" w:semiHidden="0" w:uiPriority="64" w:unhideWhenUsed="0"/>
+    <w:lsdException w:name="Medium List 1" w:semiHidden="0" w:uiPriority="65" w:unhideWhenUsed="0"/>
+    <w:lsdException w:name="Medium List 2" w:semiHidden="0" w:uiPriority="66" w:unhideWhenUsed="0"/>
+    <w:lsdException w:name="Medium Grid 1" w:semiHidden="0" w:uiPriority="67" w:unhideWhenUsed="0"/>
+    <w:lsdException w:name="Medium Grid 2" w:semiHidden="0" w:uiPriority="68" w:unhideWhenUsed="0"/>
+    <w:lsdException w:name="Medium Grid 3" w:semiHidden="0" w:uiPriority="69" w:unhideWhenUsed="0"/>
+    <w:lsdException w:name="Dark List" w:semiHidden="0" w:uiPriority="70" w:unhideWhenUsed="0"/>
+    <w:lsdException w:name="Colorful Shading" w:semiHidden="0" w:uiPriority="71" w:unhideWhenUsed="0"/>
+    <w:lsdException w:name="Colorful List" w:semiHidden="0" w:uiPriority="72" w:unhideWhenUsed="0"/>
+    <w:lsdException w:name="Colorful Grid" w:semiHidden="0" w:uiPriority="73" w:unhideWhenUsed="0"/>
+    <w:lsdException w:name="Light Shading Accent 1" w:semiHidden="0" w:uiPriority="60" w:unhideWhenUsed="0"/>
+    <w:lsdException w:name="Light List Accent 1" w:semiHidden="0" w:uiPriority="61" w:unhideWhenUsed="0"/>
+    <w:lsdException w:name="Light Grid Accent 1" w:semiHidden="0" w:uiPriority="62" w:unhideWhenUsed="0"/>
+    <w:lsdException w:name="Medium Shading 1 Accent 1" w:semiHidden="0" w:uiPriority="63" w:unhideWhenUsed="0"/>
+    <w:lsdException w:name="Medium Shading 2 Accent 1" w:semiHidden="0" w:uiPriority="64" w:unhideWhenUsed="0"/>
+    <w:lsdException w:name="Medium List 1 Accent 1" w:semiHidden="0" w:uiPriority="65" w:unhideWhenUsed="0"/>
+    <w:lsdException w:name="Revision" w:unhideWhenUsed="0"/>
+    <w:lsdException w:name="List Paragraph" w:semiHidden="0" w:uiPriority="34" w:unhideWhenUsed="0" w:qFormat="1"/>
+    <w:lsdException w:name="Quote" w:semiHidden="0" w:uiPriority="29" w:unhideWhenUsed="0" w:qFormat="1"/>
+    <w:lsdException w:name="Intense Quote" w:semiHidden="0" w:uiPriority="30" w:unhideWhenUsed="0" w:qFormat="1"/>
+    <w:lsdException w:name="Medium List 2 Accent 1" w:semiHidden="0" w:uiPriority="66" w:unhideWhenUsed="0"/>
+    <w:lsdException w:name="Medium Grid 1 Accent 1" w:semiHidden="0" w:uiPriority="67" w:unhideWhenUsed="0"/>
+    <w:lsdException w:name="Medium Grid 2 Accent 1" w:semiHidden="0" w:uiPriority="68" w:unhideWhenUsed="0"/>
+    <w:lsdException w:name="Medium Grid 3 Accent 1" w:semiHidden="0" w:uiPriority="69" w:unhideWhenUsed="0"/>
+    <w:lsdException w:name="Dark List Accent 1" w:semiHidden="0" w:uiPriority="70" w:unhideWhenUsed="0"/>
+    <w:lsdException w:name="Colorful Shading Accent 1" w:semiHidden="0" w:uiPriority="71" w:unhideWhenUsed="0"/>
+    <w:lsdException w:name="Colorful List Accent 1" w:semiHidden="0" w:uiPriority="72" w:unhideWhenUsed="0"/>
+    <w:lsdException w:name="Colorful Grid Accent 1" w:semiHidden="0" w:uiPriority="73" w:unhideWhenUsed="0"/>
+    <w:lsdException w:name="Light Shading Accent 2" w:semiHidden="0" w:uiPriority="60" w:unhideWhenUsed="0"/>
+    <w:lsdException w:name="Light List Accent 2" w:semiHidden="0" w:uiPriority="61" w:unhideWhenUsed="0"/>
+    <w:lsdException w:name="Light Grid Accent 2" w:semiHidden="0" w:uiPriority="62" w:unhideWhenUsed="0"/>
+    <w:lsdException w:name="Medium Shading 1 Accent 2" w:semiHidden="0" w:uiPriority="63" w:unhideWhenUsed="0"/>
+    <w:lsdException w:name="Medium Shading 2 Accent 2" w:semiHidden="0" w:uiPriority="64" w:unhideWhenUsed="0"/>
+    <w:lsdException w:name="Medium List 1 Accent 2" w:semiHidden="0" w:uiPriority="65" w:unhideWhenUsed="0"/>
+    <w:lsdException w:name="Medium List 2 Accent 2" w:semiHidden="0" w:uiPriority="66" w:unhideWhenUsed="0"/>
+    <w:lsdException w:name="Medium Grid 1 Accent 2" w:semiHidden="0" w:uiPriority="67" w:unhideWhenUsed="0"/>
+    <w:lsdException w:name="Medium Grid 2 Accent 2" w:semiHidden="0" w:uiPriority="68" w:unhideWhenUsed="0"/>
+    <w:lsdException w:name="Medium Grid 3 Accent 2" w:semiHidden="0" w:uiPriority="69" w:unhideWhenUsed="0"/>
+    <w:lsdException w:name="Dark List Accent 2" w:semiHidden="0" w:uiPriority="70" w:unhideWhenUsed="0"/>
+    <w:lsdException w:name="Colorful Shading Accent 2" w:semiHidden="0" w:uiPriority="71" w:unhideWhenUsed="0"/>
+    <w:lsdException w:name="Colorful List Accent 2" w:semiHidden="0" w:uiPriority="72" w:unhideWhenUsed="0"/>
+    <w:lsdException w:name="Colorful Grid Accent 2" w:semiHidden="0" w:uiPriority="73" w:unhideWhenUsed="0"/>
+    <w:lsdException w:name="Light Shading Accent 3" w:semiHidden="0" w:uiPriority="60" w:unhideWhenUsed="0"/>
+    <w:lsdException w:name="Light List Accent 3" w:semiHidden="0" w:uiPriority="61" w:unhideWhenUsed="0"/>
+    <w:lsdException w:name="Light Grid Accent 3" w:semiHidden="0" w:uiPriority="62" w:unhideWhenUsed="0"/>
+    <w:lsdException w:name="Medium Shading 1 Accent 3" w:semiHidden="0" w:uiPriority="63" w:unhideWhenUsed="0"/>
+    <w:lsdException w:name="Medium Shading 2 Accent 3" w:semiHidden="0" w:uiPriority="64" w:unhideWhenUsed="0"/>
+    <w:lsdException w:name="Medium List 1 Accent 3" w:semiHidden="0" w:uiPriority="65" w:unhideWhenUsed="0"/>
+    <w:lsdException w:name="Medium List 2 Accent 3" w:semiHidden="0" w:uiPriority="66" w:unhideWhenUsed="0"/>
+    <w:lsdException w:name="Medium Grid 1 Accent 3" w:semiHidden="0" w:uiPriority="67" w:unhideWhenUsed="0"/>
+    <w:lsdException w:name="Medium Grid 2 Accent 3" w:semiHidden="0" w:uiPriority="68" w:unhideWhenUsed="0"/>
+    <w:lsdException w:name="Medium Grid 3 Accent 3" w:semiHidden="0" w:uiPriority="69" w:unhideWhenUsed="0"/>
+    <w:lsdException w:name="Dark List Accent 3" w:semiHidden="0" w:uiPriority="70" w:unhideWhenUsed="0"/>
+    <w:lsdException w:name="Colorful Shading Accent 3" w:semiHidden="0" w:uiPriority="71" w:unhideWhenUsed="0"/>
+    <w:lsdException w:name="Colorful List Accent 3" w:semiHidden="0" w:uiPriority="72" w:unhideWhenUsed="0"/>
+    <w:lsdException w:name="Colorful Grid Accent 3" w:semiHidden="0" w:uiPriority="73" w:unhideWhenUsed="0"/>
+    <w:lsdException w:name="Light Shading Accent 4" w:semiHidden="0" w:uiPriority="60" w:unhideWhenUsed="0"/>
+    <w:lsdException w:name="Light List Accent 4" w:semiHidden="0" w:uiPriority="61" w:unhideWhenUsed="0"/>
+    <w:lsdException w:name="Light Grid Accent 4" w:semiHidden="0" w:uiPriority="62" w:unhideWhenUsed="0"/>
+    <w:lsdException w:name="Medium Shading 1 Accent 4" w:semiHidden="0" w:uiPriority="63" w:unhideWhenUsed="0"/>
+    <w:lsdException w:name="Medium Shading 2 Accent 4" w:semiHidden="0" w:uiPriority="64" w:unhideWhenUsed="0"/>
+    <w:lsdException w:name="Medium List 1 Accent 4" w:semiHidden="0" w:uiPriority="65" w:unhideWhenUsed="0"/>
+    <w:lsdException w:name="Medium List 2 Accent 4" w:semiHidden="0" w:uiPriority="66" w:unhideWhenUsed="0"/>
+    <w:lsdException w:name="Medium Grid 1 Accent 4" w:semiHidden="0" w:uiPriority="67" w:unhideWhenUsed="0"/>
+    <w:lsdException w:name="Medium Grid 2 Accent 4" w:semiHidden="0" w:uiPriority="68" w:unhideWhenUsed="0"/>
+    <w:lsdException w:name="Medium Grid 3 Accent 4" w:semiHidden="0" w:uiPriority="69" w:unhideWhenUsed="0"/>
+    <w:lsdException w:name="Dark List Accent 4" w:semiHidden="0" w:uiPriority="70" w:unhideWhenUsed="0"/>
+    <w:lsdException w:name="Colorful Shading Accent 4" w:semiHidden="0" w:uiPriority="71" w:unhideWhenUsed="0"/>
+    <w:lsdException w:name="Colorful List Accent 4" w:semiHidden="0" w:uiPriority="72" w:unhideWhenUsed="0"/>
+    <w:lsdException w:name="Colorful Grid Accent 4" w:semiHidden="0" w:uiPriority="73" w:unhideWhenUsed="0"/>
+    <w:lsdException w:name="Light Shading Accent 5" w:semiHidden="0" w:uiPriority="60" w:unhideWhenUsed="0"/>
+    <w:lsdException w:name="Light List Accent 5" w:semiHidden="0" w:uiPriority="61" w:unhideWhenUsed="0"/>
+    <w:lsdException w:name="Light Grid Accent 5" w:semiHidden="0" w:uiPriority="62" w:unhideWhenUsed="0"/>
+    <w:lsdException w:name="Medium Shading 1 Accent 5" w:semiHidden="0" w:uiPriority="63" w:unhideWhenUsed="0"/>
+    <w:lsdException w:name="Medium Shading 2 Accent 5" w:semiHidden="0" w:uiPriority="64" w:unhideWhenUsed="0"/>
+    <w:lsdException w:name="Medium List 1 Accent 5" w:semiHidden="0" w:uiPriority="65" w:unhideWhenUsed="0"/>
+    <w:lsdException w:name="Medium List 2 Accent 5" w:semiHidden="0" w:uiPriority="66" w:unhideWhenUsed="0"/>
+    <w:lsdException w:name="Medium Grid 1 Accent 5" w:semiHidden="0" w:uiPriority="67" w:unhideWhenUsed="0"/>
+    <w:lsdException w:name="Medium Grid 2 Accent 5" w:semiHidden="0" w:uiPriority="68" w:unhideWhenUsed="0"/>
+    <w:lsdException w:name="Medium Grid 3 Accent 5" w:semiHidden="0" w:uiPriority="69" w:unhideWhenUsed="0"/>
+    <w:lsdException w:name="Dark List Accent 5" w:semiHidden="0" w:uiPriority="70" w:unhideWhenUsed="0"/>
+    <w:lsdException w:name="Colorful Shading Accent 5" w:semiHidden="0" w:uiPriority="71" w:unhideWhenUsed="0"/>
+    <w:lsdException w:name="Colorful List Accent 5" w:semiHidden="0" w:uiPriority="72" w:unhideWhenUsed="0"/>
+    <w:lsdException w:name="Colorful Grid Accent 5" w:semiHidden="0" w:uiPriority="73" w:unhideWhenUsed="0"/>
+    <w:lsdException w:name="Light Shading Accent 6" w:semiHidden="0" w:uiPriority="60" w:unhideWhenUsed="0"/>
+    <w:lsdException w:name="Light List Accent 6" w:semiHidden="0" w:uiPriority="61" w:unhideWhenUsed="0"/>
+    <w:lsdException w:name="Light Grid Accent 6" w:semiHidden="0" w:uiPriority="62" w:unhideWhenUsed="0"/>
+    <w:lsdException w:name="Medium Shading 1 Accent 6" w:semiHidden="0" w:uiPriority="63" w:unhideWhenUsed="0"/>
+    <w:lsdException w:name="Medium Shading 2 Accent 6" w:semiHidden="0" w:uiPriority="64" w:unhideWhenUsed="0"/>
+    <w:lsdException w:name="Medium List 1 Accent 6" w:semiHidden="0" w:uiPriority="65" w:unhideWhenUsed="0"/>
+    <w:lsdException w:name="Medium List 2 Accent 6" w:semiHidden="0" w:uiPriority="66" w:unhideWhenUsed="0"/>
+    <w:lsdException w:name="Medium Grid 1 Accent 6" w:semiHidden="0" w:uiPriority="67" w:unhideWhenUsed="0"/>
+    <w:lsdException w:name="Medium Grid 2 Accent 6" w:semiHidden="0" w:uiPriority="68" w:unhideWhenUsed="0"/>
+    <w:lsdException w:name="Medium Grid 3 Accent 6" w:semiHidden="0" w:uiPriority="69" w:unhideWhenUsed="0"/>
+    <w:lsdException w:name="Dark List Accent 6" w:semiHidden="0" w:uiPriority="70" w:unhideWhenUsed="0"/>
+    <w:lsdException w:name="Colorful Shading Accent 6" w:semiHidden="0" w:uiPriority="71" w:unhideWhenUsed="0"/>
+    <w:lsdException w:name="Colorful List Accent 6" w:semiHidden="0" w:uiPriority="72" w:unhideWhenUsed="0"/>
+    <w:lsdException w:name="Colorful Grid Accent 6" w:semiHidden="0" w:uiPriority="73" w:unhideWhenUsed="0"/>
+    <w:lsdException w:name="Subtle Emphasis" w:semiHidden="0" w:uiPriority="19" w:unhideWhenUsed="0" w:qFormat="1"/>
+    <w:lsdException w:name="Intense Emphasis" w:semiHidden="0" w:uiPriority="21" w:unhideWhenUsed="0" w:qFormat="1"/>
+    <w:lsdException w:name="Subtle Reference" w:semiHidden="0" w:uiPriority="31" w:unhideWhenUsed="0" w:qFormat="1"/>
+    <w:lsdException w:name="Intense Reference" w:semiHidden="0" w:uiPriority="32" w:unhideWhenUsed="0" w:qFormat="1"/>
+    <w:lsdException w:name="Book Title" w:semiHidden="0" w:uiPriority="33" w:unhideWhenUsed="0" w:qFormat="1"/>
+    <w:lsdException w:name="Bibliography" w:uiPriority="37"/>
+    <w:lsdException w:name="TOC Heading" w:uiPriority="39" w:qFormat="1"/>
   </w:latentStyles>
   <w:style w:type="paragraph" w:default="1" w:styleId="Normal">
     <w:name w:val="Normal"/>
@@ -1087,6 +959,197 @@
   <w:style w:type="character" w:default="1" w:styleId="DefaultParagraphFont">
     <w:name w:val="Default Paragraph Font"/>
     <w:uiPriority w:val="1"/>
+    <w:semiHidden/>
+    <w:unhideWhenUsed/>
+  </w:style>
+  <w:style w:type="table" w:default="1" w:styleId="TableNormal">
+    <w:name w:val="Normal Table"/>
+    <w:uiPriority w:val="99"/>
+    <w:semiHidden/>
+    <w:unhideWhenUsed/>
+    <w:tblPr>
+      <w:tblInd w:w="0" w:type="dxa"/>
+      <w:tblCellMar>
+        <w:top w:w="0" w:type="dxa"/>
+        <w:left w:w="108" w:type="dxa"/>
+        <w:bottom w:w="0" w:type="dxa"/>
+        <w:right w:w="108" w:type="dxa"/>
+      </w:tblCellMar>
+    </w:tblPr>
+  </w:style>
+  <w:style w:type="numbering" w:default="1" w:styleId="NoList">
+    <w:name w:val="No List"/>
+    <w:uiPriority w:val="99"/>
+    <w:semiHidden/>
+    <w:unhideWhenUsed/>
+  </w:style>
+</w:styles>
+</file>
+
+<file path=word/stylesWithEffects.xml><?xml version="1.0" encoding="utf-8"?>
+<w:styles xmlns:wpc="http://schemas.microsoft.com/office/word/2010/wordprocessingCanvas" xmlns:mc="http://schemas.openxmlformats.org/markup-compatibility/2006" xmlns:o="urn:schemas-microsoft-com:office:office" xmlns:r="http://schemas.openxmlformats.org/officeDocument/2006/relationships" xmlns:m="http://schemas.openxmlformats.org/officeDocument/2006/math" xmlns:v="urn:schemas-microsoft-com:vml" xmlns:wp14="http://schemas.microsoft.com/office/word/2010/wordprocessingDrawing" xmlns:wp="http://schemas.openxmlformats.org/drawingml/2006/wordprocessingDrawing" xmlns:w10="urn:schemas-microsoft-com:office:word" xmlns:w="http://schemas.openxmlformats.org/wordprocessingml/2006/main" xmlns:w14="http://schemas.microsoft.com/office/word/2010/wordml" xmlns:wpg="http://schemas.microsoft.com/office/word/2010/wordprocessingGroup" xmlns:wpi="http://schemas.microsoft.com/office/word/2010/wordprocessingInk" xmlns:wne="http://schemas.microsoft.com/office/word/2006/wordml" xmlns:wps="http://schemas.microsoft.com/office/word/2010/wordprocessingShape" mc:Ignorable="w14 wp14">
+  <w:docDefaults>
+    <w:rPrDefault>
+      <w:rPr>
+        <w:rFonts w:asciiTheme="minorHAnsi" w:eastAsiaTheme="minorHAnsi" w:hAnsiTheme="minorHAnsi" w:cstheme="minorBidi"/>
+        <w:sz w:val="22"/>
+        <w:szCs w:val="22"/>
+        <w:lang w:val="en-US" w:eastAsia="en-US" w:bidi="ar-SA"/>
+      </w:rPr>
+    </w:rPrDefault>
+    <w:pPrDefault>
+      <w:pPr>
+        <w:spacing w:after="160" w:line="259" w:lineRule="auto"/>
+      </w:pPr>
+    </w:pPrDefault>
+  </w:docDefaults>
+  <w:latentStyles w:defLockedState="0" w:defUIPriority="99" w:defSemiHidden="1" w:defUnhideWhenUsed="1" w:defQFormat="0" w:count="267">
+    <w:lsdException w:name="Normal" w:semiHidden="0" w:uiPriority="0" w:unhideWhenUsed="0" w:qFormat="1"/>
+    <w:lsdException w:name="heading 1" w:semiHidden="0" w:uiPriority="9" w:unhideWhenUsed="0" w:qFormat="1"/>
+    <w:lsdException w:name="heading 2" w:uiPriority="9" w:qFormat="1"/>
+    <w:lsdException w:name="heading 3" w:uiPriority="9" w:qFormat="1"/>
+    <w:lsdException w:name="heading 4" w:uiPriority="9" w:qFormat="1"/>
+    <w:lsdException w:name="heading 5" w:uiPriority="9" w:qFormat="1"/>
+    <w:lsdException w:name="heading 6" w:uiPriority="9" w:qFormat="1"/>
+    <w:lsdException w:name="heading 7" w:uiPriority="9" w:qFormat="1"/>
+    <w:lsdException w:name="heading 8" w:uiPriority="9" w:qFormat="1"/>
+    <w:lsdException w:name="heading 9" w:uiPriority="9" w:qFormat="1"/>
+    <w:lsdException w:name="toc 1" w:uiPriority="39"/>
+    <w:lsdException w:name="toc 2" w:uiPriority="39"/>
+    <w:lsdException w:name="toc 3" w:uiPriority="39"/>
+    <w:lsdException w:name="toc 4" w:uiPriority="39"/>
+    <w:lsdException w:name="toc 5" w:uiPriority="39"/>
+    <w:lsdException w:name="toc 6" w:uiPriority="39"/>
+    <w:lsdException w:name="toc 7" w:uiPriority="39"/>
+    <w:lsdException w:name="toc 8" w:uiPriority="39"/>
+    <w:lsdException w:name="toc 9" w:uiPriority="39"/>
+    <w:lsdException w:name="caption" w:uiPriority="35" w:qFormat="1"/>
+    <w:lsdException w:name="Title" w:semiHidden="0" w:uiPriority="10" w:unhideWhenUsed="0" w:qFormat="1"/>
+    <w:lsdException w:name="Default Paragraph Font" w:uiPriority="1"/>
+    <w:lsdException w:name="Subtitle" w:semiHidden="0" w:uiPriority="11" w:unhideWhenUsed="0" w:qFormat="1"/>
+    <w:lsdException w:name="Strong" w:semiHidden="0" w:uiPriority="22" w:unhideWhenUsed="0" w:qFormat="1"/>
+    <w:lsdException w:name="Emphasis" w:semiHidden="0" w:uiPriority="20" w:unhideWhenUsed="0" w:qFormat="1"/>
+    <w:lsdException w:name="Table Grid" w:semiHidden="0" w:uiPriority="39" w:unhideWhenUsed="0"/>
+    <w:lsdException w:name="Placeholder Text" w:unhideWhenUsed="0"/>
+    <w:lsdException w:name="No Spacing" w:semiHidden="0" w:uiPriority="1" w:unhideWhenUsed="0" w:qFormat="1"/>
+    <w:lsdException w:name="Light Shading" w:semiHidden="0" w:uiPriority="60" w:unhideWhenUsed="0"/>
+    <w:lsdException w:name="Light List" w:semiHidden="0" w:uiPriority="61" w:unhideWhenUsed="0"/>
+    <w:lsdException w:name="Light Grid" w:semiHidden="0" w:uiPriority="62" w:unhideWhenUsed="0"/>
+    <w:lsdException w:name="Medium Shading 1" w:semiHidden="0" w:uiPriority="63" w:unhideWhenUsed="0"/>
+    <w:lsdException w:name="Medium Shading 2" w:semiHidden="0" w:uiPriority="64" w:unhideWhenUsed="0"/>
+    <w:lsdException w:name="Medium List 1" w:semiHidden="0" w:uiPriority="65" w:unhideWhenUsed="0"/>
+    <w:lsdException w:name="Medium List 2" w:semiHidden="0" w:uiPriority="66" w:unhideWhenUsed="0"/>
+    <w:lsdException w:name="Medium Grid 1" w:semiHidden="0" w:uiPriority="67" w:unhideWhenUsed="0"/>
+    <w:lsdException w:name="Medium Grid 2" w:semiHidden="0" w:uiPriority="68" w:unhideWhenUsed="0"/>
+    <w:lsdException w:name="Medium Grid 3" w:semiHidden="0" w:uiPriority="69" w:unhideWhenUsed="0"/>
+    <w:lsdException w:name="Dark List" w:semiHidden="0" w:uiPriority="70" w:unhideWhenUsed="0"/>
+    <w:lsdException w:name="Colorful Shading" w:semiHidden="0" w:uiPriority="71" w:unhideWhenUsed="0"/>
+    <w:lsdException w:name="Colorful List" w:semiHidden="0" w:uiPriority="72" w:unhideWhenUsed="0"/>
+    <w:lsdException w:name="Colorful Grid" w:semiHidden="0" w:uiPriority="73" w:unhideWhenUsed="0"/>
+    <w:lsdException w:name="Light Shading Accent 1" w:semiHidden="0" w:uiPriority="60" w:unhideWhenUsed="0"/>
+    <w:lsdException w:name="Light List Accent 1" w:semiHidden="0" w:uiPriority="61" w:unhideWhenUsed="0"/>
+    <w:lsdException w:name="Light Grid Accent 1" w:semiHidden="0" w:uiPriority="62" w:unhideWhenUsed="0"/>
+    <w:lsdException w:name="Medium Shading 1 Accent 1" w:semiHidden="0" w:uiPriority="63" w:unhideWhenUsed="0"/>
+    <w:lsdException w:name="Medium Shading 2 Accent 1" w:semiHidden="0" w:uiPriority="64" w:unhideWhenUsed="0"/>
+    <w:lsdException w:name="Medium List 1 Accent 1" w:semiHidden="0" w:uiPriority="65" w:unhideWhenUsed="0"/>
+    <w:lsdException w:name="Revision" w:unhideWhenUsed="0"/>
+    <w:lsdException w:name="List Paragraph" w:semiHidden="0" w:uiPriority="34" w:unhideWhenUsed="0" w:qFormat="1"/>
+    <w:lsdException w:name="Quote" w:semiHidden="0" w:uiPriority="29" w:unhideWhenUsed="0" w:qFormat="1"/>
+    <w:lsdException w:name="Intense Quote" w:semiHidden="0" w:uiPriority="30" w:unhideWhenUsed="0" w:qFormat="1"/>
+    <w:lsdException w:name="Medium List 2 Accent 1" w:semiHidden="0" w:uiPriority="66" w:unhideWhenUsed="0"/>
+    <w:lsdException w:name="Medium Grid 1 Accent 1" w:semiHidden="0" w:uiPriority="67" w:unhideWhenUsed="0"/>
+    <w:lsdException w:name="Medium Grid 2 Accent 1" w:semiHidden="0" w:uiPriority="68" w:unhideWhenUsed="0"/>
+    <w:lsdException w:name="Medium Grid 3 Accent 1" w:semiHidden="0" w:uiPriority="69" w:unhideWhenUsed="0"/>
+    <w:lsdException w:name="Dark List Accent 1" w:semiHidden="0" w:uiPriority="70" w:unhideWhenUsed="0"/>
+    <w:lsdException w:name="Colorful Shading Accent 1" w:semiHidden="0" w:uiPriority="71" w:unhideWhenUsed="0"/>
+    <w:lsdException w:name="Colorful List Accent 1" w:semiHidden="0" w:uiPriority="72" w:unhideWhenUsed="0"/>
+    <w:lsdException w:name="Colorful Grid Accent 1" w:semiHidden="0" w:uiPriority="73" w:unhideWhenUsed="0"/>
+    <w:lsdException w:name="Light Shading Accent 2" w:semiHidden="0" w:uiPriority="60" w:unhideWhenUsed="0"/>
+    <w:lsdException w:name="Light List Accent 2" w:semiHidden="0" w:uiPriority="61" w:unhideWhenUsed="0"/>
+    <w:lsdException w:name="Light Grid Accent 2" w:semiHidden="0" w:uiPriority="62" w:unhideWhenUsed="0"/>
+    <w:lsdException w:name="Medium Shading 1 Accent 2" w:semiHidden="0" w:uiPriority="63" w:unhideWhenUsed="0"/>
+    <w:lsdException w:name="Medium Shading 2 Accent 2" w:semiHidden="0" w:uiPriority="64" w:unhideWhenUsed="0"/>
+    <w:lsdException w:name="Medium List 1 Accent 2" w:semiHidden="0" w:uiPriority="65" w:unhideWhenUsed="0"/>
+    <w:lsdException w:name="Medium List 2 Accent 2" w:semiHidden="0" w:uiPriority="66" w:unhideWhenUsed="0"/>
+    <w:lsdException w:name="Medium Grid 1 Accent 2" w:semiHidden="0" w:uiPriority="67" w:unhideWhenUsed="0"/>
+    <w:lsdException w:name="Medium Grid 2 Accent 2" w:semiHidden="0" w:uiPriority="68" w:unhideWhenUsed="0"/>
+    <w:lsdException w:name="Medium Grid 3 Accent 2" w:semiHidden="0" w:uiPriority="69" w:unhideWhenUsed="0"/>
+    <w:lsdException w:name="Dark List Accent 2" w:semiHidden="0" w:uiPriority="70" w:unhideWhenUsed="0"/>
+    <w:lsdException w:name="Colorful Shading Accent 2" w:semiHidden="0" w:uiPriority="71" w:unhideWhenUsed="0"/>
+    <w:lsdException w:name="Colorful List Accent 2" w:semiHidden="0" w:uiPriority="72" w:unhideWhenUsed="0"/>
+    <w:lsdException w:name="Colorful Grid Accent 2" w:semiHidden="0" w:uiPriority="73" w:unhideWhenUsed="0"/>
+    <w:lsdException w:name="Light Shading Accent 3" w:semiHidden="0" w:uiPriority="60" w:unhideWhenUsed="0"/>
+    <w:lsdException w:name="Light List Accent 3" w:semiHidden="0" w:uiPriority="61" w:unhideWhenUsed="0"/>
+    <w:lsdException w:name="Light Grid Accent 3" w:semiHidden="0" w:uiPriority="62" w:unhideWhenUsed="0"/>
+    <w:lsdException w:name="Medium Shading 1 Accent 3" w:semiHidden="0" w:uiPriority="63" w:unhideWhenUsed="0"/>
+    <w:lsdException w:name="Medium Shading 2 Accent 3" w:semiHidden="0" w:uiPriority="64" w:unhideWhenUsed="0"/>
+    <w:lsdException w:name="Medium List 1 Accent 3" w:semiHidden="0" w:uiPriority="65" w:unhideWhenUsed="0"/>
+    <w:lsdException w:name="Medium List 2 Accent 3" w:semiHidden="0" w:uiPriority="66" w:unhideWhenUsed="0"/>
+    <w:lsdException w:name="Medium Grid 1 Accent 3" w:semiHidden="0" w:uiPriority="67" w:unhideWhenUsed="0"/>
+    <w:lsdException w:name="Medium Grid 2 Accent 3" w:semiHidden="0" w:uiPriority="68" w:unhideWhenUsed="0"/>
+    <w:lsdException w:name="Medium Grid 3 Accent 3" w:semiHidden="0" w:uiPriority="69" w:unhideWhenUsed="0"/>
+    <w:lsdException w:name="Dark List Accent 3" w:semiHidden="0" w:uiPriority="70" w:unhideWhenUsed="0"/>
+    <w:lsdException w:name="Colorful Shading Accent 3" w:semiHidden="0" w:uiPriority="71" w:unhideWhenUsed="0"/>
+    <w:lsdException w:name="Colorful List Accent 3" w:semiHidden="0" w:uiPriority="72" w:unhideWhenUsed="0"/>
+    <w:lsdException w:name="Colorful Grid Accent 3" w:semiHidden="0" w:uiPriority="73" w:unhideWhenUsed="0"/>
+    <w:lsdException w:name="Light Shading Accent 4" w:semiHidden="0" w:uiPriority="60" w:unhideWhenUsed="0"/>
+    <w:lsdException w:name="Light List Accent 4" w:semiHidden="0" w:uiPriority="61" w:unhideWhenUsed="0"/>
+    <w:lsdException w:name="Light Grid Accent 4" w:semiHidden="0" w:uiPriority="62" w:unhideWhenUsed="0"/>
+    <w:lsdException w:name="Medium Shading 1 Accent 4" w:semiHidden="0" w:uiPriority="63" w:unhideWhenUsed="0"/>
+    <w:lsdException w:name="Medium Shading 2 Accent 4" w:semiHidden="0" w:uiPriority="64" w:unhideWhenUsed="0"/>
+    <w:lsdException w:name="Medium List 1 Accent 4" w:semiHidden="0" w:uiPriority="65" w:unhideWhenUsed="0"/>
+    <w:lsdException w:name="Medium List 2 Accent 4" w:semiHidden="0" w:uiPriority="66" w:unhideWhenUsed="0"/>
+    <w:lsdException w:name="Medium Grid 1 Accent 4" w:semiHidden="0" w:uiPriority="67" w:unhideWhenUsed="0"/>
+    <w:lsdException w:name="Medium Grid 2 Accent 4" w:semiHidden="0" w:uiPriority="68" w:unhideWhenUsed="0"/>
+    <w:lsdException w:name="Medium Grid 3 Accent 4" w:semiHidden="0" w:uiPriority="69" w:unhideWhenUsed="0"/>
+    <w:lsdException w:name="Dark List Accent 4" w:semiHidden="0" w:uiPriority="70" w:unhideWhenUsed="0"/>
+    <w:lsdException w:name="Colorful Shading Accent 4" w:semiHidden="0" w:uiPriority="71" w:unhideWhenUsed="0"/>
+    <w:lsdException w:name="Colorful List Accent 4" w:semiHidden="0" w:uiPriority="72" w:unhideWhenUsed="0"/>
+    <w:lsdException w:name="Colorful Grid Accent 4" w:semiHidden="0" w:uiPriority="73" w:unhideWhenUsed="0"/>
+    <w:lsdException w:name="Light Shading Accent 5" w:semiHidden="0" w:uiPriority="60" w:unhideWhenUsed="0"/>
+    <w:lsdException w:name="Light List Accent 5" w:semiHidden="0" w:uiPriority="61" w:unhideWhenUsed="0"/>
+    <w:lsdException w:name="Light Grid Accent 5" w:semiHidden="0" w:uiPriority="62" w:unhideWhenUsed="0"/>
+    <w:lsdException w:name="Medium Shading 1 Accent 5" w:semiHidden="0" w:uiPriority="63" w:unhideWhenUsed="0"/>
+    <w:lsdException w:name="Medium Shading 2 Accent 5" w:semiHidden="0" w:uiPriority="64" w:unhideWhenUsed="0"/>
+    <w:lsdException w:name="Medium List 1 Accent 5" w:semiHidden="0" w:uiPriority="65" w:unhideWhenUsed="0"/>
+    <w:lsdException w:name="Medium List 2 Accent 5" w:semiHidden="0" w:uiPriority="66" w:unhideWhenUsed="0"/>
+    <w:lsdException w:name="Medium Grid 1 Accent 5" w:semiHidden="0" w:uiPriority="67" w:unhideWhenUsed="0"/>
+    <w:lsdException w:name="Medium Grid 2 Accent 5" w:semiHidden="0" w:uiPriority="68" w:unhideWhenUsed="0"/>
+    <w:lsdException w:name="Medium Grid 3 Accent 5" w:semiHidden="0" w:uiPriority="69" w:unhideWhenUsed="0"/>
+    <w:lsdException w:name="Dark List Accent 5" w:semiHidden="0" w:uiPriority="70" w:unhideWhenUsed="0"/>
+    <w:lsdException w:name="Colorful Shading Accent 5" w:semiHidden="0" w:uiPriority="71" w:unhideWhenUsed="0"/>
+    <w:lsdException w:name="Colorful List Accent 5" w:semiHidden="0" w:uiPriority="72" w:unhideWhenUsed="0"/>
+    <w:lsdException w:name="Colorful Grid Accent 5" w:semiHidden="0" w:uiPriority="73" w:unhideWhenUsed="0"/>
+    <w:lsdException w:name="Light Shading Accent 6" w:semiHidden="0" w:uiPriority="60" w:unhideWhenUsed="0"/>
+    <w:lsdException w:name="Light List Accent 6" w:semiHidden="0" w:uiPriority="61" w:unhideWhenUsed="0"/>
+    <w:lsdException w:name="Light Grid Accent 6" w:semiHidden="0" w:uiPriority="62" w:unhideWhenUsed="0"/>
+    <w:lsdException w:name="Medium Shading 1 Accent 6" w:semiHidden="0" w:uiPriority="63" w:unhideWhenUsed="0"/>
+    <w:lsdException w:name="Medium Shading 2 Accent 6" w:semiHidden="0" w:uiPriority="64" w:unhideWhenUsed="0"/>
+    <w:lsdException w:name="Medium List 1 Accent 6" w:semiHidden="0" w:uiPriority="65" w:unhideWhenUsed="0"/>
+    <w:lsdException w:name="Medium List 2 Accent 6" w:semiHidden="0" w:uiPriority="66" w:unhideWhenUsed="0"/>
+    <w:lsdException w:name="Medium Grid 1 Accent 6" w:semiHidden="0" w:uiPriority="67" w:unhideWhenUsed="0"/>
+    <w:lsdException w:name="Medium Grid 2 Accent 6" w:semiHidden="0" w:uiPriority="68" w:unhideWhenUsed="0"/>
+    <w:lsdException w:name="Medium Grid 3 Accent 6" w:semiHidden="0" w:uiPriority="69" w:unhideWhenUsed="0"/>
+    <w:lsdException w:name="Dark List Accent 6" w:semiHidden="0" w:uiPriority="70" w:unhideWhenUsed="0"/>
+    <w:lsdException w:name="Colorful Shading Accent 6" w:semiHidden="0" w:uiPriority="71" w:unhideWhenUsed="0"/>
+    <w:lsdException w:name="Colorful List Accent 6" w:semiHidden="0" w:uiPriority="72" w:unhideWhenUsed="0"/>
+    <w:lsdException w:name="Colorful Grid Accent 6" w:semiHidden="0" w:uiPriority="73" w:unhideWhenUsed="0"/>
+    <w:lsdException w:name="Subtle Emphasis" w:semiHidden="0" w:uiPriority="19" w:unhideWhenUsed="0" w:qFormat="1"/>
+    <w:lsdException w:name="Intense Emphasis" w:semiHidden="0" w:uiPriority="21" w:unhideWhenUsed="0" w:qFormat="1"/>
+    <w:lsdException w:name="Subtle Reference" w:semiHidden="0" w:uiPriority="31" w:unhideWhenUsed="0" w:qFormat="1"/>
+    <w:lsdException w:name="Intense Reference" w:semiHidden="0" w:uiPriority="32" w:unhideWhenUsed="0" w:qFormat="1"/>
+    <w:lsdException w:name="Book Title" w:semiHidden="0" w:uiPriority="33" w:unhideWhenUsed="0" w:qFormat="1"/>
+    <w:lsdException w:name="Bibliography" w:uiPriority="37"/>
+    <w:lsdException w:name="TOC Heading" w:uiPriority="39" w:qFormat="1"/>
+  </w:latentStyles>
+  <w:style w:type="paragraph" w:default="1" w:styleId="Normal">
+    <w:name w:val="Normal"/>
+    <w:qFormat/>
+  </w:style>
+  <w:style w:type="character" w:default="1" w:styleId="DefaultParagraphFont">
+    <w:name w:val="Default Paragraph Font"/>
+    <w:uiPriority w:val="1"/>
+    <w:semiHidden/>
     <w:unhideWhenUsed/>
   </w:style>
   <w:style w:type="table" w:default="1" w:styleId="TableNormal">
@@ -1368,7 +1431,7 @@
   <a:extraClrSchemeLst/>
   <a:extLst>
     <a:ext uri="{05A4C25C-085E-4340-85A3-A5531E510DB2}">
-      <thm15:themeFamily xmlns:thm15="http://schemas.microsoft.com/office/thememl/2012/main" name="Office Theme" id="{62F939B6-93AF-4DB8-9C6B-D6C7DFDC589F}" vid="{4A3C46E8-61CC-4603-A589-7422A47A8E4A}"/>
+      <thm15:themeFamily xmlns:thm15="http://schemas.microsoft.com/office/thememl/2012/main" xmlns="" name="Office Theme" id="{62F939B6-93AF-4DB8-9C6B-D6C7DFDC589F}" vid="{4A3C46E8-61CC-4603-A589-7422A47A8E4A}"/>
     </a:ext>
   </a:extLst>
 </a:theme>

</xml_diff>